<commit_message>
Add user stories and usecases for user registration and login
</commit_message>
<xml_diff>
--- a/Poject documentation/Food_Ordering_System_Requirements.docx
+++ b/Poject documentation/Food_Ordering_System_Requirements.docx
@@ -24,11 +24,7 @@
         <w:t>This document describes the requirements for the MIU food ordering application. The requirements are divided into functions and not functional requirements as see below.</w:t>
       </w:r>
     </w:p>
-    <w:p>
-      <w:r>
-        <w:t>N</w:t>
-      </w:r>
-    </w:p>
+    <w:p/>
     <w:p>
       <w:pPr>
         <w:pStyle w:val="Heading2"/>
@@ -708,6 +704,867 @@
       <w:r>
         <w:t>NFR5.3 – Upgradability.</w:t>
       </w:r>
+    </w:p>
+    <w:p>
+      <w:pPr>
+        <w:pStyle w:val="ListBullet"/>
+        <w:numPr>
+          <w:ilvl w:val="0"/>
+          <w:numId w:val="0"/>
+        </w:numPr>
+        <w:ind w:left="360"/>
+      </w:pPr>
+    </w:p>
+    <w:p>
+      <w:pPr>
+        <w:pStyle w:val="ListBullet"/>
+        <w:numPr>
+          <w:ilvl w:val="0"/>
+          <w:numId w:val="0"/>
+        </w:numPr>
+        <w:ind w:left="360"/>
+      </w:pPr>
+    </w:p>
+    <w:p>
+      <w:pPr>
+        <w:pStyle w:val="ListBullet"/>
+        <w:numPr>
+          <w:ilvl w:val="0"/>
+          <w:numId w:val="0"/>
+        </w:numPr>
+        <w:ind w:left="360"/>
+      </w:pPr>
+    </w:p>
+    <w:p>
+      <w:pPr>
+        <w:pStyle w:val="ListBullet"/>
+        <w:numPr>
+          <w:ilvl w:val="0"/>
+          <w:numId w:val="0"/>
+        </w:numPr>
+        <w:ind w:left="360"/>
+        <w:rPr>
+          <w:b/>
+          <w:bCs/>
+        </w:rPr>
+      </w:pPr>
+      <w:r>
+        <w:rPr>
+          <w:b/>
+          <w:bCs/>
+        </w:rPr>
+        <w:t>User story1:</w:t>
+      </w:r>
+      <w:r>
+        <w:rPr>
+          <w:b/>
+          <w:bCs/>
+        </w:rPr>
+        <w:t xml:space="preserve"> Register</w:t>
+      </w:r>
+    </w:p>
+    <w:p>
+      <w:pPr>
+        <w:pStyle w:val="ListBullet"/>
+        <w:numPr>
+          <w:ilvl w:val="0"/>
+          <w:numId w:val="0"/>
+        </w:numPr>
+        <w:ind w:left="360"/>
+      </w:pPr>
+      <w:r>
+        <w:t>As a user I can register my account on the Miu food ordering application.</w:t>
+      </w:r>
+    </w:p>
+    <w:p>
+      <w:pPr>
+        <w:pStyle w:val="ListBullet"/>
+        <w:numPr>
+          <w:ilvl w:val="0"/>
+          <w:numId w:val="0"/>
+        </w:numPr>
+        <w:ind w:left="360"/>
+        <w:rPr>
+          <w:b/>
+          <w:bCs/>
+        </w:rPr>
+      </w:pPr>
+      <w:r>
+        <w:rPr>
+          <w:b/>
+          <w:bCs/>
+        </w:rPr>
+        <w:t xml:space="preserve">User story 2: </w:t>
+      </w:r>
+      <w:r>
+        <w:rPr>
+          <w:b/>
+          <w:bCs/>
+        </w:rPr>
+        <w:t>Login</w:t>
+      </w:r>
+    </w:p>
+    <w:p>
+      <w:pPr>
+        <w:pStyle w:val="ListBullet"/>
+        <w:numPr>
+          <w:ilvl w:val="0"/>
+          <w:numId w:val="0"/>
+        </w:numPr>
+        <w:ind w:left="360"/>
+      </w:pPr>
+      <w:r>
+        <w:t>As a user I can login into the Miu food ordering application using my account details</w:t>
+      </w:r>
+      <w:r>
+        <w:t>.</w:t>
+      </w:r>
+    </w:p>
+    <w:p>
+      <w:pPr>
+        <w:pStyle w:val="ListBullet"/>
+        <w:numPr>
+          <w:ilvl w:val="0"/>
+          <w:numId w:val="0"/>
+        </w:numPr>
+        <w:ind w:left="360"/>
+        <w:rPr>
+          <w:b/>
+          <w:bCs/>
+        </w:rPr>
+      </w:pPr>
+      <w:r>
+        <w:rPr>
+          <w:b/>
+          <w:bCs/>
+        </w:rPr>
+        <w:t>User story 3: Profile</w:t>
+      </w:r>
+      <w:r>
+        <w:rPr>
+          <w:b/>
+          <w:bCs/>
+        </w:rPr>
+        <w:t xml:space="preserve"> Management</w:t>
+      </w:r>
+    </w:p>
+    <w:p>
+      <w:pPr>
+        <w:pStyle w:val="ListBullet"/>
+        <w:numPr>
+          <w:ilvl w:val="0"/>
+          <w:numId w:val="0"/>
+        </w:numPr>
+        <w:ind w:left="360"/>
+      </w:pPr>
+      <w:r>
+        <w:t>As a user I can manage my profile by updating my account information.</w:t>
+      </w:r>
+    </w:p>
+    <w:p>
+      <w:pPr>
+        <w:pStyle w:val="ListBullet"/>
+        <w:numPr>
+          <w:ilvl w:val="0"/>
+          <w:numId w:val="0"/>
+        </w:numPr>
+        <w:ind w:left="360"/>
+      </w:pPr>
+    </w:p>
+    <w:p>
+      <w:pPr>
+        <w:pStyle w:val="ListBullet"/>
+        <w:numPr>
+          <w:ilvl w:val="0"/>
+          <w:numId w:val="0"/>
+        </w:numPr>
+        <w:ind w:left="360"/>
+        <w:rPr>
+          <w:b/>
+          <w:bCs/>
+        </w:rPr>
+      </w:pPr>
+      <w:r>
+        <w:rPr>
+          <w:b/>
+          <w:bCs/>
+        </w:rPr>
+        <w:t>Use Case 1: User Registration</w:t>
+      </w:r>
+    </w:p>
+    <w:p>
+      <w:pPr>
+        <w:pStyle w:val="ListBullet"/>
+        <w:numPr>
+          <w:ilvl w:val="0"/>
+          <w:numId w:val="0"/>
+        </w:numPr>
+        <w:ind w:left="360"/>
+        <w:rPr>
+          <w:b/>
+          <w:bCs/>
+        </w:rPr>
+      </w:pPr>
+      <w:r>
+        <w:rPr>
+          <w:b/>
+          <w:bCs/>
+        </w:rPr>
+        <w:t>Use Case Goal</w:t>
+      </w:r>
+    </w:p>
+    <w:p>
+      <w:pPr>
+        <w:pStyle w:val="ListBullet"/>
+        <w:numPr>
+          <w:ilvl w:val="0"/>
+          <w:numId w:val="0"/>
+        </w:numPr>
+        <w:ind w:left="360"/>
+      </w:pPr>
+      <w:r>
+        <w:t>The system shall allow customers, restaurant owners, and admins to sign up.</w:t>
+      </w:r>
+    </w:p>
+    <w:p>
+      <w:pPr>
+        <w:pStyle w:val="ListBullet"/>
+        <w:numPr>
+          <w:ilvl w:val="0"/>
+          <w:numId w:val="0"/>
+        </w:numPr>
+        <w:ind w:left="360"/>
+        <w:rPr>
+          <w:b/>
+          <w:bCs/>
+        </w:rPr>
+      </w:pPr>
+      <w:r>
+        <w:rPr>
+          <w:b/>
+          <w:bCs/>
+        </w:rPr>
+        <w:t>Actors</w:t>
+      </w:r>
+    </w:p>
+    <w:p>
+      <w:pPr>
+        <w:pStyle w:val="ListBullet"/>
+        <w:numPr>
+          <w:ilvl w:val="0"/>
+          <w:numId w:val="11"/>
+        </w:numPr>
+      </w:pPr>
+      <w:r>
+        <w:t>Customer</w:t>
+      </w:r>
+    </w:p>
+    <w:p>
+      <w:pPr>
+        <w:pStyle w:val="ListBullet"/>
+        <w:numPr>
+          <w:ilvl w:val="0"/>
+          <w:numId w:val="11"/>
+        </w:numPr>
+      </w:pPr>
+      <w:r>
+        <w:t>Restaurant Owner</w:t>
+      </w:r>
+    </w:p>
+    <w:p>
+      <w:pPr>
+        <w:pStyle w:val="ListBullet"/>
+        <w:numPr>
+          <w:ilvl w:val="0"/>
+          <w:numId w:val="11"/>
+        </w:numPr>
+      </w:pPr>
+      <w:r>
+        <w:t>Admin</w:t>
+      </w:r>
+    </w:p>
+    <w:p>
+      <w:pPr>
+        <w:pStyle w:val="ListBullet"/>
+        <w:numPr>
+          <w:ilvl w:val="0"/>
+          <w:numId w:val="0"/>
+        </w:numPr>
+        <w:ind w:left="360"/>
+        <w:rPr>
+          <w:b/>
+          <w:bCs/>
+        </w:rPr>
+      </w:pPr>
+      <w:r>
+        <w:rPr>
+          <w:b/>
+          <w:bCs/>
+        </w:rPr>
+        <w:t>Preconditions</w:t>
+      </w:r>
+    </w:p>
+    <w:p>
+      <w:pPr>
+        <w:pStyle w:val="ListBullet"/>
+        <w:numPr>
+          <w:ilvl w:val="0"/>
+          <w:numId w:val="12"/>
+        </w:numPr>
+      </w:pPr>
+      <w:r>
+        <w:t>User is not already registered.</w:t>
+      </w:r>
+    </w:p>
+    <w:p>
+      <w:pPr>
+        <w:pStyle w:val="ListBullet"/>
+        <w:numPr>
+          <w:ilvl w:val="0"/>
+          <w:numId w:val="12"/>
+        </w:numPr>
+      </w:pPr>
+      <w:r>
+        <w:t>User has access to the registration interface.</w:t>
+      </w:r>
+    </w:p>
+    <w:p>
+      <w:pPr>
+        <w:pStyle w:val="ListBullet"/>
+        <w:numPr>
+          <w:ilvl w:val="0"/>
+          <w:numId w:val="0"/>
+        </w:numPr>
+        <w:ind w:left="360"/>
+        <w:rPr>
+          <w:b/>
+          <w:bCs/>
+        </w:rPr>
+      </w:pPr>
+      <w:r>
+        <w:rPr>
+          <w:b/>
+          <w:bCs/>
+        </w:rPr>
+        <w:t>Postconditions</w:t>
+      </w:r>
+    </w:p>
+    <w:p>
+      <w:pPr>
+        <w:pStyle w:val="ListBullet"/>
+        <w:numPr>
+          <w:ilvl w:val="0"/>
+          <w:numId w:val="13"/>
+        </w:numPr>
+      </w:pPr>
+      <w:r>
+        <w:t>A new user account is created and stored in the system.</w:t>
+      </w:r>
+    </w:p>
+    <w:p>
+      <w:pPr>
+        <w:pStyle w:val="ListBullet"/>
+        <w:numPr>
+          <w:ilvl w:val="0"/>
+          <w:numId w:val="0"/>
+        </w:numPr>
+        <w:ind w:left="360"/>
+      </w:pPr>
+      <w:r>
+        <w:t>The user is assigned a default role (Customer/Restaurant Owner/Admin).</w:t>
+      </w:r>
+    </w:p>
+    <w:p>
+      <w:pPr>
+        <w:pStyle w:val="ListBullet"/>
+        <w:numPr>
+          <w:ilvl w:val="0"/>
+          <w:numId w:val="0"/>
+        </w:numPr>
+        <w:ind w:left="360"/>
+        <w:rPr>
+          <w:b/>
+          <w:bCs/>
+        </w:rPr>
+      </w:pPr>
+      <w:r>
+        <w:rPr>
+          <w:b/>
+          <w:bCs/>
+        </w:rPr>
+        <w:t>Main Flow</w:t>
+      </w:r>
+    </w:p>
+    <w:p>
+      <w:pPr>
+        <w:pStyle w:val="ListBullet"/>
+        <w:numPr>
+          <w:ilvl w:val="0"/>
+          <w:numId w:val="14"/>
+        </w:numPr>
+      </w:pPr>
+      <w:r>
+        <w:t xml:space="preserve">User clicks </w:t>
+      </w:r>
+      <w:r>
+        <w:rPr>
+          <w:b/>
+          <w:bCs/>
+        </w:rPr>
+        <w:t>Sign Up</w:t>
+      </w:r>
+      <w:r>
+        <w:t>.</w:t>
+      </w:r>
+    </w:p>
+    <w:p>
+      <w:pPr>
+        <w:pStyle w:val="ListBullet"/>
+        <w:numPr>
+          <w:ilvl w:val="0"/>
+          <w:numId w:val="14"/>
+        </w:numPr>
+      </w:pPr>
+      <w:r>
+        <w:lastRenderedPageBreak/>
+        <w:t>System displays the registration form.</w:t>
+      </w:r>
+    </w:p>
+    <w:p>
+      <w:pPr>
+        <w:pStyle w:val="ListBullet"/>
+        <w:numPr>
+          <w:ilvl w:val="0"/>
+          <w:numId w:val="14"/>
+        </w:numPr>
+      </w:pPr>
+      <w:r>
+        <w:t>User enters required details (name, email, password, role, etc.).</w:t>
+      </w:r>
+    </w:p>
+    <w:p>
+      <w:pPr>
+        <w:pStyle w:val="ListBullet"/>
+        <w:numPr>
+          <w:ilvl w:val="0"/>
+          <w:numId w:val="14"/>
+        </w:numPr>
+      </w:pPr>
+      <w:r>
+        <w:t>System validates the input.</w:t>
+      </w:r>
+    </w:p>
+    <w:p>
+      <w:pPr>
+        <w:pStyle w:val="ListBullet"/>
+        <w:numPr>
+          <w:ilvl w:val="0"/>
+          <w:numId w:val="14"/>
+        </w:numPr>
+      </w:pPr>
+      <w:r>
+        <w:t>System creates a new account.</w:t>
+      </w:r>
+    </w:p>
+    <w:p>
+      <w:pPr>
+        <w:pStyle w:val="ListBullet"/>
+        <w:numPr>
+          <w:ilvl w:val="0"/>
+          <w:numId w:val="14"/>
+        </w:numPr>
+      </w:pPr>
+      <w:r>
+        <w:t>System confirms successful registration.</w:t>
+      </w:r>
+    </w:p>
+    <w:p>
+      <w:pPr>
+        <w:pStyle w:val="ListBullet"/>
+        <w:numPr>
+          <w:ilvl w:val="0"/>
+          <w:numId w:val="0"/>
+        </w:numPr>
+        <w:ind w:left="360"/>
+        <w:rPr>
+          <w:b/>
+          <w:bCs/>
+        </w:rPr>
+      </w:pPr>
+      <w:r>
+        <w:rPr>
+          <w:b/>
+          <w:bCs/>
+        </w:rPr>
+        <w:t>Alternate Flow</w:t>
+      </w:r>
+    </w:p>
+    <w:p>
+      <w:pPr>
+        <w:pStyle w:val="ListBullet"/>
+        <w:numPr>
+          <w:ilvl w:val="0"/>
+          <w:numId w:val="15"/>
+        </w:numPr>
+      </w:pPr>
+      <w:r>
+        <w:t>If any required field is missing → show error message.</w:t>
+      </w:r>
+    </w:p>
+    <w:p>
+      <w:pPr>
+        <w:pStyle w:val="ListBullet"/>
+        <w:numPr>
+          <w:ilvl w:val="0"/>
+          <w:numId w:val="15"/>
+        </w:numPr>
+      </w:pPr>
+      <w:r>
+        <w:t xml:space="preserve">If email already exists → display </w:t>
+      </w:r>
+      <w:r>
+        <w:rPr>
+          <w:i/>
+          <w:iCs/>
+        </w:rPr>
+        <w:t>“Account already exists”</w:t>
+      </w:r>
+      <w:r>
+        <w:t>.</w:t>
+      </w:r>
+    </w:p>
+    <w:p>
+      <w:pPr>
+        <w:pStyle w:val="ListBullet"/>
+        <w:numPr>
+          <w:ilvl w:val="0"/>
+          <w:numId w:val="0"/>
+        </w:numPr>
+        <w:ind w:left="360"/>
+      </w:pPr>
+      <w:r>
+        <w:pict w14:anchorId="35E5227F">
+          <v:rect id="_x0000_i1036" style="width:0;height:1.5pt" o:hralign="center" o:hrstd="t" o:hr="t" fillcolor="#a0a0a0" stroked="f"/>
+        </w:pict>
+      </w:r>
+    </w:p>
+    <w:p>
+      <w:pPr>
+        <w:pStyle w:val="ListBullet"/>
+        <w:numPr>
+          <w:ilvl w:val="0"/>
+          <w:numId w:val="0"/>
+        </w:numPr>
+        <w:ind w:left="360"/>
+        <w:rPr>
+          <w:b/>
+          <w:bCs/>
+        </w:rPr>
+      </w:pPr>
+      <w:r>
+        <w:rPr>
+          <w:b/>
+          <w:bCs/>
+        </w:rPr>
+        <w:t>Use Case 2: User Login</w:t>
+      </w:r>
+    </w:p>
+    <w:p>
+      <w:pPr>
+        <w:pStyle w:val="ListBullet"/>
+        <w:numPr>
+          <w:ilvl w:val="0"/>
+          <w:numId w:val="0"/>
+        </w:numPr>
+        <w:ind w:left="360"/>
+        <w:rPr>
+          <w:b/>
+          <w:bCs/>
+        </w:rPr>
+      </w:pPr>
+      <w:r>
+        <w:rPr>
+          <w:b/>
+          <w:bCs/>
+        </w:rPr>
+        <w:t>Use Case Goal</w:t>
+      </w:r>
+    </w:p>
+    <w:p>
+      <w:pPr>
+        <w:pStyle w:val="ListBullet"/>
+        <w:numPr>
+          <w:ilvl w:val="0"/>
+          <w:numId w:val="0"/>
+        </w:numPr>
+        <w:ind w:left="360"/>
+      </w:pPr>
+      <w:r>
+        <w:t>The system shall allow users to log in using valid credentials.</w:t>
+      </w:r>
+    </w:p>
+    <w:p>
+      <w:pPr>
+        <w:pStyle w:val="ListBullet"/>
+        <w:numPr>
+          <w:ilvl w:val="0"/>
+          <w:numId w:val="0"/>
+        </w:numPr>
+        <w:ind w:left="360"/>
+        <w:rPr>
+          <w:b/>
+          <w:bCs/>
+        </w:rPr>
+      </w:pPr>
+      <w:r>
+        <w:rPr>
+          <w:b/>
+          <w:bCs/>
+        </w:rPr>
+        <w:t>Actors</w:t>
+      </w:r>
+    </w:p>
+    <w:p>
+      <w:pPr>
+        <w:pStyle w:val="ListBullet"/>
+        <w:numPr>
+          <w:ilvl w:val="0"/>
+          <w:numId w:val="16"/>
+        </w:numPr>
+      </w:pPr>
+      <w:r>
+        <w:t>Customer</w:t>
+      </w:r>
+    </w:p>
+    <w:p>
+      <w:pPr>
+        <w:pStyle w:val="ListBullet"/>
+        <w:numPr>
+          <w:ilvl w:val="0"/>
+          <w:numId w:val="16"/>
+        </w:numPr>
+      </w:pPr>
+      <w:r>
+        <w:t>Restaurant Owner</w:t>
+      </w:r>
+    </w:p>
+    <w:p>
+      <w:pPr>
+        <w:pStyle w:val="ListBullet"/>
+        <w:numPr>
+          <w:ilvl w:val="0"/>
+          <w:numId w:val="16"/>
+        </w:numPr>
+      </w:pPr>
+      <w:r>
+        <w:t>Admin</w:t>
+      </w:r>
+    </w:p>
+    <w:p>
+      <w:pPr>
+        <w:pStyle w:val="ListBullet"/>
+        <w:numPr>
+          <w:ilvl w:val="0"/>
+          <w:numId w:val="0"/>
+        </w:numPr>
+        <w:ind w:left="360"/>
+        <w:rPr>
+          <w:b/>
+          <w:bCs/>
+        </w:rPr>
+      </w:pPr>
+      <w:r>
+        <w:rPr>
+          <w:b/>
+          <w:bCs/>
+        </w:rPr>
+        <w:t>Preconditions</w:t>
+      </w:r>
+    </w:p>
+    <w:p>
+      <w:pPr>
+        <w:pStyle w:val="ListBullet"/>
+        <w:numPr>
+          <w:ilvl w:val="0"/>
+          <w:numId w:val="17"/>
+        </w:numPr>
+      </w:pPr>
+      <w:r>
+        <w:t>User must already be registered.</w:t>
+      </w:r>
+    </w:p>
+    <w:p>
+      <w:pPr>
+        <w:pStyle w:val="ListBullet"/>
+        <w:numPr>
+          <w:ilvl w:val="0"/>
+          <w:numId w:val="0"/>
+        </w:numPr>
+        <w:ind w:left="360"/>
+        <w:rPr>
+          <w:b/>
+          <w:bCs/>
+        </w:rPr>
+      </w:pPr>
+      <w:r>
+        <w:rPr>
+          <w:b/>
+          <w:bCs/>
+        </w:rPr>
+        <w:t>Postconditions</w:t>
+      </w:r>
+    </w:p>
+    <w:p>
+      <w:pPr>
+        <w:pStyle w:val="ListBullet"/>
+        <w:numPr>
+          <w:ilvl w:val="0"/>
+          <w:numId w:val="0"/>
+        </w:numPr>
+        <w:ind w:left="360" w:hanging="360"/>
+      </w:pPr>
+      <w:r>
+        <w:t xml:space="preserve">        </w:t>
+      </w:r>
+      <w:r>
+        <w:t>User is logged in and redirected to the appropriate dashboard based on role.</w:t>
+      </w:r>
+    </w:p>
+    <w:p>
+      <w:pPr>
+        <w:pStyle w:val="ListBullet"/>
+        <w:numPr>
+          <w:ilvl w:val="0"/>
+          <w:numId w:val="0"/>
+        </w:numPr>
+        <w:ind w:left="360"/>
+        <w:rPr>
+          <w:b/>
+          <w:bCs/>
+        </w:rPr>
+      </w:pPr>
+      <w:r>
+        <w:rPr>
+          <w:b/>
+          <w:bCs/>
+        </w:rPr>
+        <w:t>Main Flow</w:t>
+      </w:r>
+    </w:p>
+    <w:p>
+      <w:pPr>
+        <w:pStyle w:val="ListBullet"/>
+        <w:numPr>
+          <w:ilvl w:val="0"/>
+          <w:numId w:val="19"/>
+        </w:numPr>
+      </w:pPr>
+      <w:r>
+        <w:t>User enters email and password.</w:t>
+      </w:r>
+    </w:p>
+    <w:p>
+      <w:pPr>
+        <w:pStyle w:val="ListBullet"/>
+        <w:numPr>
+          <w:ilvl w:val="0"/>
+          <w:numId w:val="19"/>
+        </w:numPr>
+      </w:pPr>
+      <w:r>
+        <w:t>System validates the inputs.</w:t>
+      </w:r>
+    </w:p>
+    <w:p>
+      <w:pPr>
+        <w:pStyle w:val="ListBullet"/>
+        <w:numPr>
+          <w:ilvl w:val="0"/>
+          <w:numId w:val="19"/>
+        </w:numPr>
+      </w:pPr>
+      <w:r>
+        <w:t>System checks credentials in the database.</w:t>
+      </w:r>
+    </w:p>
+    <w:p>
+      <w:pPr>
+        <w:pStyle w:val="ListBullet"/>
+        <w:numPr>
+          <w:ilvl w:val="0"/>
+          <w:numId w:val="19"/>
+        </w:numPr>
+      </w:pPr>
+      <w:r>
+        <w:t>If correct, user is authenticated.</w:t>
+      </w:r>
+    </w:p>
+    <w:p>
+      <w:pPr>
+        <w:pStyle w:val="ListBullet"/>
+        <w:numPr>
+          <w:ilvl w:val="0"/>
+          <w:numId w:val="19"/>
+        </w:numPr>
+      </w:pPr>
+      <w:r>
+        <w:t>System redirects user to their dashboard.</w:t>
+      </w:r>
+    </w:p>
+    <w:p>
+      <w:pPr>
+        <w:pStyle w:val="ListBullet"/>
+        <w:numPr>
+          <w:ilvl w:val="0"/>
+          <w:numId w:val="0"/>
+        </w:numPr>
+        <w:ind w:left="360"/>
+        <w:rPr>
+          <w:b/>
+          <w:bCs/>
+        </w:rPr>
+      </w:pPr>
+      <w:r>
+        <w:rPr>
+          <w:b/>
+          <w:bCs/>
+        </w:rPr>
+        <w:t>Alternate Flow</w:t>
+      </w:r>
+    </w:p>
+    <w:p>
+      <w:pPr>
+        <w:pStyle w:val="ListBullet"/>
+        <w:numPr>
+          <w:ilvl w:val="0"/>
+          <w:numId w:val="20"/>
+        </w:numPr>
+      </w:pPr>
+      <w:r>
+        <w:t>Invalid password → display error.</w:t>
+      </w:r>
+    </w:p>
+    <w:p>
+      <w:pPr>
+        <w:pStyle w:val="ListBullet"/>
+        <w:numPr>
+          <w:ilvl w:val="0"/>
+          <w:numId w:val="20"/>
+        </w:numPr>
+      </w:pPr>
+      <w:r>
+        <w:t>Account disabled → show warning.</w:t>
+      </w:r>
+    </w:p>
+    <w:p>
+      <w:pPr>
+        <w:pStyle w:val="ListBullet"/>
+        <w:numPr>
+          <w:ilvl w:val="0"/>
+          <w:numId w:val="0"/>
+        </w:numPr>
+        <w:ind w:left="360"/>
+      </w:pPr>
     </w:p>
     <w:p>
       <w:pPr>
@@ -884,7 +1741,7 @@
   <w:abstractNum w:abstractNumId="8" w15:restartNumberingAfterBreak="0">
     <w:nsid w:val="FFFFFF89"/>
     <w:multiLevelType w:val="singleLevel"/>
-    <w:tmpl w:val="29761A62"/>
+    <w:tmpl w:val="4FF6F650"/>
     <w:lvl w:ilvl="0">
       <w:start w:val="1"/>
       <w:numFmt w:val="bullet"/>
@@ -903,6 +1760,828 @@
     </w:lvl>
   </w:abstractNum>
   <w:abstractNum w:abstractNumId="9" w15:restartNumberingAfterBreak="0">
+    <w:nsid w:val="14C4508C"/>
+    <w:multiLevelType w:val="multilevel"/>
+    <w:tmpl w:val="AA46B122"/>
+    <w:lvl w:ilvl="0">
+      <w:start w:val="1"/>
+      <w:numFmt w:val="bullet"/>
+      <w:lvlText w:val=""/>
+      <w:lvlJc w:val="left"/>
+      <w:pPr>
+        <w:tabs>
+          <w:tab w:val="num" w:pos="720"/>
+        </w:tabs>
+        <w:ind w:left="720" w:hanging="360"/>
+      </w:pPr>
+      <w:rPr>
+        <w:rFonts w:ascii="Symbol" w:hAnsi="Symbol" w:hint="default"/>
+        <w:sz w:val="20"/>
+      </w:rPr>
+    </w:lvl>
+    <w:lvl w:ilvl="1" w:tentative="1">
+      <w:start w:val="1"/>
+      <w:numFmt w:val="bullet"/>
+      <w:lvlText w:val="o"/>
+      <w:lvlJc w:val="left"/>
+      <w:pPr>
+        <w:tabs>
+          <w:tab w:val="num" w:pos="1440"/>
+        </w:tabs>
+        <w:ind w:left="1440" w:hanging="360"/>
+      </w:pPr>
+      <w:rPr>
+        <w:rFonts w:ascii="Courier New" w:hAnsi="Courier New" w:hint="default"/>
+        <w:sz w:val="20"/>
+      </w:rPr>
+    </w:lvl>
+    <w:lvl w:ilvl="2" w:tentative="1">
+      <w:start w:val="1"/>
+      <w:numFmt w:val="bullet"/>
+      <w:lvlText w:val=""/>
+      <w:lvlJc w:val="left"/>
+      <w:pPr>
+        <w:tabs>
+          <w:tab w:val="num" w:pos="2160"/>
+        </w:tabs>
+        <w:ind w:left="2160" w:hanging="360"/>
+      </w:pPr>
+      <w:rPr>
+        <w:rFonts w:ascii="Wingdings" w:hAnsi="Wingdings" w:hint="default"/>
+        <w:sz w:val="20"/>
+      </w:rPr>
+    </w:lvl>
+    <w:lvl w:ilvl="3" w:tentative="1">
+      <w:start w:val="1"/>
+      <w:numFmt w:val="bullet"/>
+      <w:lvlText w:val=""/>
+      <w:lvlJc w:val="left"/>
+      <w:pPr>
+        <w:tabs>
+          <w:tab w:val="num" w:pos="2880"/>
+        </w:tabs>
+        <w:ind w:left="2880" w:hanging="360"/>
+      </w:pPr>
+      <w:rPr>
+        <w:rFonts w:ascii="Wingdings" w:hAnsi="Wingdings" w:hint="default"/>
+        <w:sz w:val="20"/>
+      </w:rPr>
+    </w:lvl>
+    <w:lvl w:ilvl="4" w:tentative="1">
+      <w:start w:val="1"/>
+      <w:numFmt w:val="bullet"/>
+      <w:lvlText w:val=""/>
+      <w:lvlJc w:val="left"/>
+      <w:pPr>
+        <w:tabs>
+          <w:tab w:val="num" w:pos="3600"/>
+        </w:tabs>
+        <w:ind w:left="3600" w:hanging="360"/>
+      </w:pPr>
+      <w:rPr>
+        <w:rFonts w:ascii="Wingdings" w:hAnsi="Wingdings" w:hint="default"/>
+        <w:sz w:val="20"/>
+      </w:rPr>
+    </w:lvl>
+    <w:lvl w:ilvl="5" w:tentative="1">
+      <w:start w:val="1"/>
+      <w:numFmt w:val="bullet"/>
+      <w:lvlText w:val=""/>
+      <w:lvlJc w:val="left"/>
+      <w:pPr>
+        <w:tabs>
+          <w:tab w:val="num" w:pos="4320"/>
+        </w:tabs>
+        <w:ind w:left="4320" w:hanging="360"/>
+      </w:pPr>
+      <w:rPr>
+        <w:rFonts w:ascii="Wingdings" w:hAnsi="Wingdings" w:hint="default"/>
+        <w:sz w:val="20"/>
+      </w:rPr>
+    </w:lvl>
+    <w:lvl w:ilvl="6" w:tentative="1">
+      <w:start w:val="1"/>
+      <w:numFmt w:val="bullet"/>
+      <w:lvlText w:val=""/>
+      <w:lvlJc w:val="left"/>
+      <w:pPr>
+        <w:tabs>
+          <w:tab w:val="num" w:pos="5040"/>
+        </w:tabs>
+        <w:ind w:left="5040" w:hanging="360"/>
+      </w:pPr>
+      <w:rPr>
+        <w:rFonts w:ascii="Wingdings" w:hAnsi="Wingdings" w:hint="default"/>
+        <w:sz w:val="20"/>
+      </w:rPr>
+    </w:lvl>
+    <w:lvl w:ilvl="7" w:tentative="1">
+      <w:start w:val="1"/>
+      <w:numFmt w:val="bullet"/>
+      <w:lvlText w:val=""/>
+      <w:lvlJc w:val="left"/>
+      <w:pPr>
+        <w:tabs>
+          <w:tab w:val="num" w:pos="5760"/>
+        </w:tabs>
+        <w:ind w:left="5760" w:hanging="360"/>
+      </w:pPr>
+      <w:rPr>
+        <w:rFonts w:ascii="Wingdings" w:hAnsi="Wingdings" w:hint="default"/>
+        <w:sz w:val="20"/>
+      </w:rPr>
+    </w:lvl>
+    <w:lvl w:ilvl="8" w:tentative="1">
+      <w:start w:val="1"/>
+      <w:numFmt w:val="bullet"/>
+      <w:lvlText w:val=""/>
+      <w:lvlJc w:val="left"/>
+      <w:pPr>
+        <w:tabs>
+          <w:tab w:val="num" w:pos="6480"/>
+        </w:tabs>
+        <w:ind w:left="6480" w:hanging="360"/>
+      </w:pPr>
+      <w:rPr>
+        <w:rFonts w:ascii="Wingdings" w:hAnsi="Wingdings" w:hint="default"/>
+        <w:sz w:val="20"/>
+      </w:rPr>
+    </w:lvl>
+  </w:abstractNum>
+  <w:abstractNum w:abstractNumId="10" w15:restartNumberingAfterBreak="0">
+    <w:nsid w:val="1F301CAB"/>
+    <w:multiLevelType w:val="multilevel"/>
+    <w:tmpl w:val="E2928954"/>
+    <w:lvl w:ilvl="0">
+      <w:start w:val="1"/>
+      <w:numFmt w:val="bullet"/>
+      <w:lvlText w:val=""/>
+      <w:lvlJc w:val="left"/>
+      <w:pPr>
+        <w:tabs>
+          <w:tab w:val="num" w:pos="720"/>
+        </w:tabs>
+        <w:ind w:left="720" w:hanging="360"/>
+      </w:pPr>
+      <w:rPr>
+        <w:rFonts w:ascii="Symbol" w:hAnsi="Symbol" w:hint="default"/>
+        <w:sz w:val="20"/>
+      </w:rPr>
+    </w:lvl>
+    <w:lvl w:ilvl="1" w:tentative="1">
+      <w:start w:val="1"/>
+      <w:numFmt w:val="bullet"/>
+      <w:lvlText w:val="o"/>
+      <w:lvlJc w:val="left"/>
+      <w:pPr>
+        <w:tabs>
+          <w:tab w:val="num" w:pos="1440"/>
+        </w:tabs>
+        <w:ind w:left="1440" w:hanging="360"/>
+      </w:pPr>
+      <w:rPr>
+        <w:rFonts w:ascii="Courier New" w:hAnsi="Courier New" w:hint="default"/>
+        <w:sz w:val="20"/>
+      </w:rPr>
+    </w:lvl>
+    <w:lvl w:ilvl="2" w:tentative="1">
+      <w:start w:val="1"/>
+      <w:numFmt w:val="bullet"/>
+      <w:lvlText w:val=""/>
+      <w:lvlJc w:val="left"/>
+      <w:pPr>
+        <w:tabs>
+          <w:tab w:val="num" w:pos="2160"/>
+        </w:tabs>
+        <w:ind w:left="2160" w:hanging="360"/>
+      </w:pPr>
+      <w:rPr>
+        <w:rFonts w:ascii="Wingdings" w:hAnsi="Wingdings" w:hint="default"/>
+        <w:sz w:val="20"/>
+      </w:rPr>
+    </w:lvl>
+    <w:lvl w:ilvl="3" w:tentative="1">
+      <w:start w:val="1"/>
+      <w:numFmt w:val="bullet"/>
+      <w:lvlText w:val=""/>
+      <w:lvlJc w:val="left"/>
+      <w:pPr>
+        <w:tabs>
+          <w:tab w:val="num" w:pos="2880"/>
+        </w:tabs>
+        <w:ind w:left="2880" w:hanging="360"/>
+      </w:pPr>
+      <w:rPr>
+        <w:rFonts w:ascii="Wingdings" w:hAnsi="Wingdings" w:hint="default"/>
+        <w:sz w:val="20"/>
+      </w:rPr>
+    </w:lvl>
+    <w:lvl w:ilvl="4" w:tentative="1">
+      <w:start w:val="1"/>
+      <w:numFmt w:val="bullet"/>
+      <w:lvlText w:val=""/>
+      <w:lvlJc w:val="left"/>
+      <w:pPr>
+        <w:tabs>
+          <w:tab w:val="num" w:pos="3600"/>
+        </w:tabs>
+        <w:ind w:left="3600" w:hanging="360"/>
+      </w:pPr>
+      <w:rPr>
+        <w:rFonts w:ascii="Wingdings" w:hAnsi="Wingdings" w:hint="default"/>
+        <w:sz w:val="20"/>
+      </w:rPr>
+    </w:lvl>
+    <w:lvl w:ilvl="5" w:tentative="1">
+      <w:start w:val="1"/>
+      <w:numFmt w:val="bullet"/>
+      <w:lvlText w:val=""/>
+      <w:lvlJc w:val="left"/>
+      <w:pPr>
+        <w:tabs>
+          <w:tab w:val="num" w:pos="4320"/>
+        </w:tabs>
+        <w:ind w:left="4320" w:hanging="360"/>
+      </w:pPr>
+      <w:rPr>
+        <w:rFonts w:ascii="Wingdings" w:hAnsi="Wingdings" w:hint="default"/>
+        <w:sz w:val="20"/>
+      </w:rPr>
+    </w:lvl>
+    <w:lvl w:ilvl="6" w:tentative="1">
+      <w:start w:val="1"/>
+      <w:numFmt w:val="bullet"/>
+      <w:lvlText w:val=""/>
+      <w:lvlJc w:val="left"/>
+      <w:pPr>
+        <w:tabs>
+          <w:tab w:val="num" w:pos="5040"/>
+        </w:tabs>
+        <w:ind w:left="5040" w:hanging="360"/>
+      </w:pPr>
+      <w:rPr>
+        <w:rFonts w:ascii="Wingdings" w:hAnsi="Wingdings" w:hint="default"/>
+        <w:sz w:val="20"/>
+      </w:rPr>
+    </w:lvl>
+    <w:lvl w:ilvl="7" w:tentative="1">
+      <w:start w:val="1"/>
+      <w:numFmt w:val="bullet"/>
+      <w:lvlText w:val=""/>
+      <w:lvlJc w:val="left"/>
+      <w:pPr>
+        <w:tabs>
+          <w:tab w:val="num" w:pos="5760"/>
+        </w:tabs>
+        <w:ind w:left="5760" w:hanging="360"/>
+      </w:pPr>
+      <w:rPr>
+        <w:rFonts w:ascii="Wingdings" w:hAnsi="Wingdings" w:hint="default"/>
+        <w:sz w:val="20"/>
+      </w:rPr>
+    </w:lvl>
+    <w:lvl w:ilvl="8" w:tentative="1">
+      <w:start w:val="1"/>
+      <w:numFmt w:val="bullet"/>
+      <w:lvlText w:val=""/>
+      <w:lvlJc w:val="left"/>
+      <w:pPr>
+        <w:tabs>
+          <w:tab w:val="num" w:pos="6480"/>
+        </w:tabs>
+        <w:ind w:left="6480" w:hanging="360"/>
+      </w:pPr>
+      <w:rPr>
+        <w:rFonts w:ascii="Wingdings" w:hAnsi="Wingdings" w:hint="default"/>
+        <w:sz w:val="20"/>
+      </w:rPr>
+    </w:lvl>
+  </w:abstractNum>
+  <w:abstractNum w:abstractNumId="11" w15:restartNumberingAfterBreak="0">
+    <w:nsid w:val="22D15C42"/>
+    <w:multiLevelType w:val="multilevel"/>
+    <w:tmpl w:val="0FE64DDA"/>
+    <w:lvl w:ilvl="0">
+      <w:start w:val="1"/>
+      <w:numFmt w:val="decimal"/>
+      <w:lvlText w:val="%1."/>
+      <w:lvlJc w:val="left"/>
+      <w:pPr>
+        <w:tabs>
+          <w:tab w:val="num" w:pos="720"/>
+        </w:tabs>
+        <w:ind w:left="720" w:hanging="360"/>
+      </w:pPr>
+    </w:lvl>
+    <w:lvl w:ilvl="1" w:tentative="1">
+      <w:start w:val="1"/>
+      <w:numFmt w:val="decimal"/>
+      <w:lvlText w:val="%2."/>
+      <w:lvlJc w:val="left"/>
+      <w:pPr>
+        <w:tabs>
+          <w:tab w:val="num" w:pos="1440"/>
+        </w:tabs>
+        <w:ind w:left="1440" w:hanging="360"/>
+      </w:pPr>
+    </w:lvl>
+    <w:lvl w:ilvl="2" w:tentative="1">
+      <w:start w:val="1"/>
+      <w:numFmt w:val="decimal"/>
+      <w:lvlText w:val="%3."/>
+      <w:lvlJc w:val="left"/>
+      <w:pPr>
+        <w:tabs>
+          <w:tab w:val="num" w:pos="2160"/>
+        </w:tabs>
+        <w:ind w:left="2160" w:hanging="360"/>
+      </w:pPr>
+    </w:lvl>
+    <w:lvl w:ilvl="3" w:tentative="1">
+      <w:start w:val="1"/>
+      <w:numFmt w:val="decimal"/>
+      <w:lvlText w:val="%4."/>
+      <w:lvlJc w:val="left"/>
+      <w:pPr>
+        <w:tabs>
+          <w:tab w:val="num" w:pos="2880"/>
+        </w:tabs>
+        <w:ind w:left="2880" w:hanging="360"/>
+      </w:pPr>
+    </w:lvl>
+    <w:lvl w:ilvl="4" w:tentative="1">
+      <w:start w:val="1"/>
+      <w:numFmt w:val="decimal"/>
+      <w:lvlText w:val="%5."/>
+      <w:lvlJc w:val="left"/>
+      <w:pPr>
+        <w:tabs>
+          <w:tab w:val="num" w:pos="3600"/>
+        </w:tabs>
+        <w:ind w:left="3600" w:hanging="360"/>
+      </w:pPr>
+    </w:lvl>
+    <w:lvl w:ilvl="5" w:tentative="1">
+      <w:start w:val="1"/>
+      <w:numFmt w:val="decimal"/>
+      <w:lvlText w:val="%6."/>
+      <w:lvlJc w:val="left"/>
+      <w:pPr>
+        <w:tabs>
+          <w:tab w:val="num" w:pos="4320"/>
+        </w:tabs>
+        <w:ind w:left="4320" w:hanging="360"/>
+      </w:pPr>
+    </w:lvl>
+    <w:lvl w:ilvl="6" w:tentative="1">
+      <w:start w:val="1"/>
+      <w:numFmt w:val="decimal"/>
+      <w:lvlText w:val="%7."/>
+      <w:lvlJc w:val="left"/>
+      <w:pPr>
+        <w:tabs>
+          <w:tab w:val="num" w:pos="5040"/>
+        </w:tabs>
+        <w:ind w:left="5040" w:hanging="360"/>
+      </w:pPr>
+    </w:lvl>
+    <w:lvl w:ilvl="7" w:tentative="1">
+      <w:start w:val="1"/>
+      <w:numFmt w:val="decimal"/>
+      <w:lvlText w:val="%8."/>
+      <w:lvlJc w:val="left"/>
+      <w:pPr>
+        <w:tabs>
+          <w:tab w:val="num" w:pos="5760"/>
+        </w:tabs>
+        <w:ind w:left="5760" w:hanging="360"/>
+      </w:pPr>
+    </w:lvl>
+    <w:lvl w:ilvl="8" w:tentative="1">
+      <w:start w:val="1"/>
+      <w:numFmt w:val="decimal"/>
+      <w:lvlText w:val="%9."/>
+      <w:lvlJc w:val="left"/>
+      <w:pPr>
+        <w:tabs>
+          <w:tab w:val="num" w:pos="6480"/>
+        </w:tabs>
+        <w:ind w:left="6480" w:hanging="360"/>
+      </w:pPr>
+    </w:lvl>
+  </w:abstractNum>
+  <w:abstractNum w:abstractNumId="12" w15:restartNumberingAfterBreak="0">
+    <w:nsid w:val="23CD30AB"/>
+    <w:multiLevelType w:val="multilevel"/>
+    <w:tmpl w:val="8EF4C5D8"/>
+    <w:lvl w:ilvl="0">
+      <w:start w:val="1"/>
+      <w:numFmt w:val="bullet"/>
+      <w:lvlText w:val=""/>
+      <w:lvlJc w:val="left"/>
+      <w:pPr>
+        <w:tabs>
+          <w:tab w:val="num" w:pos="720"/>
+        </w:tabs>
+        <w:ind w:left="720" w:hanging="360"/>
+      </w:pPr>
+      <w:rPr>
+        <w:rFonts w:ascii="Symbol" w:hAnsi="Symbol" w:hint="default"/>
+        <w:sz w:val="20"/>
+      </w:rPr>
+    </w:lvl>
+    <w:lvl w:ilvl="1" w:tentative="1">
+      <w:start w:val="1"/>
+      <w:numFmt w:val="bullet"/>
+      <w:lvlText w:val="o"/>
+      <w:lvlJc w:val="left"/>
+      <w:pPr>
+        <w:tabs>
+          <w:tab w:val="num" w:pos="1440"/>
+        </w:tabs>
+        <w:ind w:left="1440" w:hanging="360"/>
+      </w:pPr>
+      <w:rPr>
+        <w:rFonts w:ascii="Courier New" w:hAnsi="Courier New" w:hint="default"/>
+        <w:sz w:val="20"/>
+      </w:rPr>
+    </w:lvl>
+    <w:lvl w:ilvl="2" w:tentative="1">
+      <w:start w:val="1"/>
+      <w:numFmt w:val="bullet"/>
+      <w:lvlText w:val=""/>
+      <w:lvlJc w:val="left"/>
+      <w:pPr>
+        <w:tabs>
+          <w:tab w:val="num" w:pos="2160"/>
+        </w:tabs>
+        <w:ind w:left="2160" w:hanging="360"/>
+      </w:pPr>
+      <w:rPr>
+        <w:rFonts w:ascii="Wingdings" w:hAnsi="Wingdings" w:hint="default"/>
+        <w:sz w:val="20"/>
+      </w:rPr>
+    </w:lvl>
+    <w:lvl w:ilvl="3" w:tentative="1">
+      <w:start w:val="1"/>
+      <w:numFmt w:val="bullet"/>
+      <w:lvlText w:val=""/>
+      <w:lvlJc w:val="left"/>
+      <w:pPr>
+        <w:tabs>
+          <w:tab w:val="num" w:pos="2880"/>
+        </w:tabs>
+        <w:ind w:left="2880" w:hanging="360"/>
+      </w:pPr>
+      <w:rPr>
+        <w:rFonts w:ascii="Wingdings" w:hAnsi="Wingdings" w:hint="default"/>
+        <w:sz w:val="20"/>
+      </w:rPr>
+    </w:lvl>
+    <w:lvl w:ilvl="4" w:tentative="1">
+      <w:start w:val="1"/>
+      <w:numFmt w:val="bullet"/>
+      <w:lvlText w:val=""/>
+      <w:lvlJc w:val="left"/>
+      <w:pPr>
+        <w:tabs>
+          <w:tab w:val="num" w:pos="3600"/>
+        </w:tabs>
+        <w:ind w:left="3600" w:hanging="360"/>
+      </w:pPr>
+      <w:rPr>
+        <w:rFonts w:ascii="Wingdings" w:hAnsi="Wingdings" w:hint="default"/>
+        <w:sz w:val="20"/>
+      </w:rPr>
+    </w:lvl>
+    <w:lvl w:ilvl="5" w:tentative="1">
+      <w:start w:val="1"/>
+      <w:numFmt w:val="bullet"/>
+      <w:lvlText w:val=""/>
+      <w:lvlJc w:val="left"/>
+      <w:pPr>
+        <w:tabs>
+          <w:tab w:val="num" w:pos="4320"/>
+        </w:tabs>
+        <w:ind w:left="4320" w:hanging="360"/>
+      </w:pPr>
+      <w:rPr>
+        <w:rFonts w:ascii="Wingdings" w:hAnsi="Wingdings" w:hint="default"/>
+        <w:sz w:val="20"/>
+      </w:rPr>
+    </w:lvl>
+    <w:lvl w:ilvl="6" w:tentative="1">
+      <w:start w:val="1"/>
+      <w:numFmt w:val="bullet"/>
+      <w:lvlText w:val=""/>
+      <w:lvlJc w:val="left"/>
+      <w:pPr>
+        <w:tabs>
+          <w:tab w:val="num" w:pos="5040"/>
+        </w:tabs>
+        <w:ind w:left="5040" w:hanging="360"/>
+      </w:pPr>
+      <w:rPr>
+        <w:rFonts w:ascii="Wingdings" w:hAnsi="Wingdings" w:hint="default"/>
+        <w:sz w:val="20"/>
+      </w:rPr>
+    </w:lvl>
+    <w:lvl w:ilvl="7" w:tentative="1">
+      <w:start w:val="1"/>
+      <w:numFmt w:val="bullet"/>
+      <w:lvlText w:val=""/>
+      <w:lvlJc w:val="left"/>
+      <w:pPr>
+        <w:tabs>
+          <w:tab w:val="num" w:pos="5760"/>
+        </w:tabs>
+        <w:ind w:left="5760" w:hanging="360"/>
+      </w:pPr>
+      <w:rPr>
+        <w:rFonts w:ascii="Wingdings" w:hAnsi="Wingdings" w:hint="default"/>
+        <w:sz w:val="20"/>
+      </w:rPr>
+    </w:lvl>
+    <w:lvl w:ilvl="8" w:tentative="1">
+      <w:start w:val="1"/>
+      <w:numFmt w:val="bullet"/>
+      <w:lvlText w:val=""/>
+      <w:lvlJc w:val="left"/>
+      <w:pPr>
+        <w:tabs>
+          <w:tab w:val="num" w:pos="6480"/>
+        </w:tabs>
+        <w:ind w:left="6480" w:hanging="360"/>
+      </w:pPr>
+      <w:rPr>
+        <w:rFonts w:ascii="Wingdings" w:hAnsi="Wingdings" w:hint="default"/>
+        <w:sz w:val="20"/>
+      </w:rPr>
+    </w:lvl>
+  </w:abstractNum>
+  <w:abstractNum w:abstractNumId="13" w15:restartNumberingAfterBreak="0">
+    <w:nsid w:val="339772A6"/>
+    <w:multiLevelType w:val="multilevel"/>
+    <w:tmpl w:val="389E5A3C"/>
+    <w:lvl w:ilvl="0">
+      <w:start w:val="1"/>
+      <w:numFmt w:val="decimal"/>
+      <w:lvlText w:val="%1."/>
+      <w:lvlJc w:val="left"/>
+      <w:pPr>
+        <w:tabs>
+          <w:tab w:val="num" w:pos="720"/>
+        </w:tabs>
+        <w:ind w:left="720" w:hanging="360"/>
+      </w:pPr>
+    </w:lvl>
+    <w:lvl w:ilvl="1" w:tentative="1">
+      <w:start w:val="1"/>
+      <w:numFmt w:val="decimal"/>
+      <w:lvlText w:val="%2."/>
+      <w:lvlJc w:val="left"/>
+      <w:pPr>
+        <w:tabs>
+          <w:tab w:val="num" w:pos="1440"/>
+        </w:tabs>
+        <w:ind w:left="1440" w:hanging="360"/>
+      </w:pPr>
+    </w:lvl>
+    <w:lvl w:ilvl="2" w:tentative="1">
+      <w:start w:val="1"/>
+      <w:numFmt w:val="decimal"/>
+      <w:lvlText w:val="%3."/>
+      <w:lvlJc w:val="left"/>
+      <w:pPr>
+        <w:tabs>
+          <w:tab w:val="num" w:pos="2160"/>
+        </w:tabs>
+        <w:ind w:left="2160" w:hanging="360"/>
+      </w:pPr>
+    </w:lvl>
+    <w:lvl w:ilvl="3" w:tentative="1">
+      <w:start w:val="1"/>
+      <w:numFmt w:val="decimal"/>
+      <w:lvlText w:val="%4."/>
+      <w:lvlJc w:val="left"/>
+      <w:pPr>
+        <w:tabs>
+          <w:tab w:val="num" w:pos="2880"/>
+        </w:tabs>
+        <w:ind w:left="2880" w:hanging="360"/>
+      </w:pPr>
+    </w:lvl>
+    <w:lvl w:ilvl="4" w:tentative="1">
+      <w:start w:val="1"/>
+      <w:numFmt w:val="decimal"/>
+      <w:lvlText w:val="%5."/>
+      <w:lvlJc w:val="left"/>
+      <w:pPr>
+        <w:tabs>
+          <w:tab w:val="num" w:pos="3600"/>
+        </w:tabs>
+        <w:ind w:left="3600" w:hanging="360"/>
+      </w:pPr>
+    </w:lvl>
+    <w:lvl w:ilvl="5" w:tentative="1">
+      <w:start w:val="1"/>
+      <w:numFmt w:val="decimal"/>
+      <w:lvlText w:val="%6."/>
+      <w:lvlJc w:val="left"/>
+      <w:pPr>
+        <w:tabs>
+          <w:tab w:val="num" w:pos="4320"/>
+        </w:tabs>
+        <w:ind w:left="4320" w:hanging="360"/>
+      </w:pPr>
+    </w:lvl>
+    <w:lvl w:ilvl="6" w:tentative="1">
+      <w:start w:val="1"/>
+      <w:numFmt w:val="decimal"/>
+      <w:lvlText w:val="%7."/>
+      <w:lvlJc w:val="left"/>
+      <w:pPr>
+        <w:tabs>
+          <w:tab w:val="num" w:pos="5040"/>
+        </w:tabs>
+        <w:ind w:left="5040" w:hanging="360"/>
+      </w:pPr>
+    </w:lvl>
+    <w:lvl w:ilvl="7" w:tentative="1">
+      <w:start w:val="1"/>
+      <w:numFmt w:val="decimal"/>
+      <w:lvlText w:val="%8."/>
+      <w:lvlJc w:val="left"/>
+      <w:pPr>
+        <w:tabs>
+          <w:tab w:val="num" w:pos="5760"/>
+        </w:tabs>
+        <w:ind w:left="5760" w:hanging="360"/>
+      </w:pPr>
+    </w:lvl>
+    <w:lvl w:ilvl="8" w:tentative="1">
+      <w:start w:val="1"/>
+      <w:numFmt w:val="decimal"/>
+      <w:lvlText w:val="%9."/>
+      <w:lvlJc w:val="left"/>
+      <w:pPr>
+        <w:tabs>
+          <w:tab w:val="num" w:pos="6480"/>
+        </w:tabs>
+        <w:ind w:left="6480" w:hanging="360"/>
+      </w:pPr>
+    </w:lvl>
+  </w:abstractNum>
+  <w:abstractNum w:abstractNumId="14" w15:restartNumberingAfterBreak="0">
+    <w:nsid w:val="349858F9"/>
+    <w:multiLevelType w:val="multilevel"/>
+    <w:tmpl w:val="1444E8E6"/>
+    <w:lvl w:ilvl="0">
+      <w:start w:val="1"/>
+      <w:numFmt w:val="bullet"/>
+      <w:lvlText w:val=""/>
+      <w:lvlJc w:val="left"/>
+      <w:pPr>
+        <w:tabs>
+          <w:tab w:val="num" w:pos="720"/>
+        </w:tabs>
+        <w:ind w:left="720" w:hanging="360"/>
+      </w:pPr>
+      <w:rPr>
+        <w:rFonts w:ascii="Symbol" w:hAnsi="Symbol" w:hint="default"/>
+        <w:sz w:val="20"/>
+      </w:rPr>
+    </w:lvl>
+    <w:lvl w:ilvl="1" w:tentative="1">
+      <w:start w:val="1"/>
+      <w:numFmt w:val="bullet"/>
+      <w:lvlText w:val="o"/>
+      <w:lvlJc w:val="left"/>
+      <w:pPr>
+        <w:tabs>
+          <w:tab w:val="num" w:pos="1440"/>
+        </w:tabs>
+        <w:ind w:left="1440" w:hanging="360"/>
+      </w:pPr>
+      <w:rPr>
+        <w:rFonts w:ascii="Courier New" w:hAnsi="Courier New" w:hint="default"/>
+        <w:sz w:val="20"/>
+      </w:rPr>
+    </w:lvl>
+    <w:lvl w:ilvl="2" w:tentative="1">
+      <w:start w:val="1"/>
+      <w:numFmt w:val="bullet"/>
+      <w:lvlText w:val=""/>
+      <w:lvlJc w:val="left"/>
+      <w:pPr>
+        <w:tabs>
+          <w:tab w:val="num" w:pos="2160"/>
+        </w:tabs>
+        <w:ind w:left="2160" w:hanging="360"/>
+      </w:pPr>
+      <w:rPr>
+        <w:rFonts w:ascii="Wingdings" w:hAnsi="Wingdings" w:hint="default"/>
+        <w:sz w:val="20"/>
+      </w:rPr>
+    </w:lvl>
+    <w:lvl w:ilvl="3" w:tentative="1">
+      <w:start w:val="1"/>
+      <w:numFmt w:val="bullet"/>
+      <w:lvlText w:val=""/>
+      <w:lvlJc w:val="left"/>
+      <w:pPr>
+        <w:tabs>
+          <w:tab w:val="num" w:pos="2880"/>
+        </w:tabs>
+        <w:ind w:left="2880" w:hanging="360"/>
+      </w:pPr>
+      <w:rPr>
+        <w:rFonts w:ascii="Wingdings" w:hAnsi="Wingdings" w:hint="default"/>
+        <w:sz w:val="20"/>
+      </w:rPr>
+    </w:lvl>
+    <w:lvl w:ilvl="4" w:tentative="1">
+      <w:start w:val="1"/>
+      <w:numFmt w:val="bullet"/>
+      <w:lvlText w:val=""/>
+      <w:lvlJc w:val="left"/>
+      <w:pPr>
+        <w:tabs>
+          <w:tab w:val="num" w:pos="3600"/>
+        </w:tabs>
+        <w:ind w:left="3600" w:hanging="360"/>
+      </w:pPr>
+      <w:rPr>
+        <w:rFonts w:ascii="Wingdings" w:hAnsi="Wingdings" w:hint="default"/>
+        <w:sz w:val="20"/>
+      </w:rPr>
+    </w:lvl>
+    <w:lvl w:ilvl="5" w:tentative="1">
+      <w:start w:val="1"/>
+      <w:numFmt w:val="bullet"/>
+      <w:lvlText w:val=""/>
+      <w:lvlJc w:val="left"/>
+      <w:pPr>
+        <w:tabs>
+          <w:tab w:val="num" w:pos="4320"/>
+        </w:tabs>
+        <w:ind w:left="4320" w:hanging="360"/>
+      </w:pPr>
+      <w:rPr>
+        <w:rFonts w:ascii="Wingdings" w:hAnsi="Wingdings" w:hint="default"/>
+        <w:sz w:val="20"/>
+      </w:rPr>
+    </w:lvl>
+    <w:lvl w:ilvl="6" w:tentative="1">
+      <w:start w:val="1"/>
+      <w:numFmt w:val="bullet"/>
+      <w:lvlText w:val=""/>
+      <w:lvlJc w:val="left"/>
+      <w:pPr>
+        <w:tabs>
+          <w:tab w:val="num" w:pos="5040"/>
+        </w:tabs>
+        <w:ind w:left="5040" w:hanging="360"/>
+      </w:pPr>
+      <w:rPr>
+        <w:rFonts w:ascii="Wingdings" w:hAnsi="Wingdings" w:hint="default"/>
+        <w:sz w:val="20"/>
+      </w:rPr>
+    </w:lvl>
+    <w:lvl w:ilvl="7" w:tentative="1">
+      <w:start w:val="1"/>
+      <w:numFmt w:val="bullet"/>
+      <w:lvlText w:val=""/>
+      <w:lvlJc w:val="left"/>
+      <w:pPr>
+        <w:tabs>
+          <w:tab w:val="num" w:pos="5760"/>
+        </w:tabs>
+        <w:ind w:left="5760" w:hanging="360"/>
+      </w:pPr>
+      <w:rPr>
+        <w:rFonts w:ascii="Wingdings" w:hAnsi="Wingdings" w:hint="default"/>
+        <w:sz w:val="20"/>
+      </w:rPr>
+    </w:lvl>
+    <w:lvl w:ilvl="8" w:tentative="1">
+      <w:start w:val="1"/>
+      <w:numFmt w:val="bullet"/>
+      <w:lvlText w:val=""/>
+      <w:lvlJc w:val="left"/>
+      <w:pPr>
+        <w:tabs>
+          <w:tab w:val="num" w:pos="6480"/>
+        </w:tabs>
+        <w:ind w:left="6480" w:hanging="360"/>
+      </w:pPr>
+      <w:rPr>
+        <w:rFonts w:ascii="Wingdings" w:hAnsi="Wingdings" w:hint="default"/>
+        <w:sz w:val="20"/>
+      </w:rPr>
+    </w:lvl>
+  </w:abstractNum>
+  <w:abstractNum w:abstractNumId="15" w15:restartNumberingAfterBreak="0">
     <w:nsid w:val="42D51615"/>
     <w:multiLevelType w:val="hybridMultilevel"/>
     <w:tmpl w:val="AFEC7FB2"/>
@@ -1012,6 +2691,602 @@
       </w:pPr>
       <w:rPr>
         <w:rFonts w:ascii="Wingdings" w:hAnsi="Wingdings" w:hint="default"/>
+      </w:rPr>
+    </w:lvl>
+  </w:abstractNum>
+  <w:abstractNum w:abstractNumId="16" w15:restartNumberingAfterBreak="0">
+    <w:nsid w:val="4823306D"/>
+    <w:multiLevelType w:val="multilevel"/>
+    <w:tmpl w:val="049C2470"/>
+    <w:lvl w:ilvl="0">
+      <w:start w:val="1"/>
+      <w:numFmt w:val="bullet"/>
+      <w:lvlText w:val=""/>
+      <w:lvlJc w:val="left"/>
+      <w:pPr>
+        <w:tabs>
+          <w:tab w:val="num" w:pos="720"/>
+        </w:tabs>
+        <w:ind w:left="720" w:hanging="360"/>
+      </w:pPr>
+      <w:rPr>
+        <w:rFonts w:ascii="Symbol" w:hAnsi="Symbol" w:hint="default"/>
+        <w:sz w:val="20"/>
+      </w:rPr>
+    </w:lvl>
+    <w:lvl w:ilvl="1" w:tentative="1">
+      <w:start w:val="1"/>
+      <w:numFmt w:val="bullet"/>
+      <w:lvlText w:val="o"/>
+      <w:lvlJc w:val="left"/>
+      <w:pPr>
+        <w:tabs>
+          <w:tab w:val="num" w:pos="1440"/>
+        </w:tabs>
+        <w:ind w:left="1440" w:hanging="360"/>
+      </w:pPr>
+      <w:rPr>
+        <w:rFonts w:ascii="Courier New" w:hAnsi="Courier New" w:hint="default"/>
+        <w:sz w:val="20"/>
+      </w:rPr>
+    </w:lvl>
+    <w:lvl w:ilvl="2" w:tentative="1">
+      <w:start w:val="1"/>
+      <w:numFmt w:val="bullet"/>
+      <w:lvlText w:val=""/>
+      <w:lvlJc w:val="left"/>
+      <w:pPr>
+        <w:tabs>
+          <w:tab w:val="num" w:pos="2160"/>
+        </w:tabs>
+        <w:ind w:left="2160" w:hanging="360"/>
+      </w:pPr>
+      <w:rPr>
+        <w:rFonts w:ascii="Wingdings" w:hAnsi="Wingdings" w:hint="default"/>
+        <w:sz w:val="20"/>
+      </w:rPr>
+    </w:lvl>
+    <w:lvl w:ilvl="3" w:tentative="1">
+      <w:start w:val="1"/>
+      <w:numFmt w:val="bullet"/>
+      <w:lvlText w:val=""/>
+      <w:lvlJc w:val="left"/>
+      <w:pPr>
+        <w:tabs>
+          <w:tab w:val="num" w:pos="2880"/>
+        </w:tabs>
+        <w:ind w:left="2880" w:hanging="360"/>
+      </w:pPr>
+      <w:rPr>
+        <w:rFonts w:ascii="Wingdings" w:hAnsi="Wingdings" w:hint="default"/>
+        <w:sz w:val="20"/>
+      </w:rPr>
+    </w:lvl>
+    <w:lvl w:ilvl="4" w:tentative="1">
+      <w:start w:val="1"/>
+      <w:numFmt w:val="bullet"/>
+      <w:lvlText w:val=""/>
+      <w:lvlJc w:val="left"/>
+      <w:pPr>
+        <w:tabs>
+          <w:tab w:val="num" w:pos="3600"/>
+        </w:tabs>
+        <w:ind w:left="3600" w:hanging="360"/>
+      </w:pPr>
+      <w:rPr>
+        <w:rFonts w:ascii="Wingdings" w:hAnsi="Wingdings" w:hint="default"/>
+        <w:sz w:val="20"/>
+      </w:rPr>
+    </w:lvl>
+    <w:lvl w:ilvl="5" w:tentative="1">
+      <w:start w:val="1"/>
+      <w:numFmt w:val="bullet"/>
+      <w:lvlText w:val=""/>
+      <w:lvlJc w:val="left"/>
+      <w:pPr>
+        <w:tabs>
+          <w:tab w:val="num" w:pos="4320"/>
+        </w:tabs>
+        <w:ind w:left="4320" w:hanging="360"/>
+      </w:pPr>
+      <w:rPr>
+        <w:rFonts w:ascii="Wingdings" w:hAnsi="Wingdings" w:hint="default"/>
+        <w:sz w:val="20"/>
+      </w:rPr>
+    </w:lvl>
+    <w:lvl w:ilvl="6" w:tentative="1">
+      <w:start w:val="1"/>
+      <w:numFmt w:val="bullet"/>
+      <w:lvlText w:val=""/>
+      <w:lvlJc w:val="left"/>
+      <w:pPr>
+        <w:tabs>
+          <w:tab w:val="num" w:pos="5040"/>
+        </w:tabs>
+        <w:ind w:left="5040" w:hanging="360"/>
+      </w:pPr>
+      <w:rPr>
+        <w:rFonts w:ascii="Wingdings" w:hAnsi="Wingdings" w:hint="default"/>
+        <w:sz w:val="20"/>
+      </w:rPr>
+    </w:lvl>
+    <w:lvl w:ilvl="7" w:tentative="1">
+      <w:start w:val="1"/>
+      <w:numFmt w:val="bullet"/>
+      <w:lvlText w:val=""/>
+      <w:lvlJc w:val="left"/>
+      <w:pPr>
+        <w:tabs>
+          <w:tab w:val="num" w:pos="5760"/>
+        </w:tabs>
+        <w:ind w:left="5760" w:hanging="360"/>
+      </w:pPr>
+      <w:rPr>
+        <w:rFonts w:ascii="Wingdings" w:hAnsi="Wingdings" w:hint="default"/>
+        <w:sz w:val="20"/>
+      </w:rPr>
+    </w:lvl>
+    <w:lvl w:ilvl="8" w:tentative="1">
+      <w:start w:val="1"/>
+      <w:numFmt w:val="bullet"/>
+      <w:lvlText w:val=""/>
+      <w:lvlJc w:val="left"/>
+      <w:pPr>
+        <w:tabs>
+          <w:tab w:val="num" w:pos="6480"/>
+        </w:tabs>
+        <w:ind w:left="6480" w:hanging="360"/>
+      </w:pPr>
+      <w:rPr>
+        <w:rFonts w:ascii="Wingdings" w:hAnsi="Wingdings" w:hint="default"/>
+        <w:sz w:val="20"/>
+      </w:rPr>
+    </w:lvl>
+  </w:abstractNum>
+  <w:abstractNum w:abstractNumId="17" w15:restartNumberingAfterBreak="0">
+    <w:nsid w:val="613034D3"/>
+    <w:multiLevelType w:val="multilevel"/>
+    <w:tmpl w:val="A356B696"/>
+    <w:lvl w:ilvl="0">
+      <w:start w:val="1"/>
+      <w:numFmt w:val="bullet"/>
+      <w:lvlText w:val=""/>
+      <w:lvlJc w:val="left"/>
+      <w:pPr>
+        <w:tabs>
+          <w:tab w:val="num" w:pos="720"/>
+        </w:tabs>
+        <w:ind w:left="720" w:hanging="360"/>
+      </w:pPr>
+      <w:rPr>
+        <w:rFonts w:ascii="Symbol" w:hAnsi="Symbol" w:hint="default"/>
+        <w:sz w:val="20"/>
+      </w:rPr>
+    </w:lvl>
+    <w:lvl w:ilvl="1" w:tentative="1">
+      <w:start w:val="1"/>
+      <w:numFmt w:val="bullet"/>
+      <w:lvlText w:val="o"/>
+      <w:lvlJc w:val="left"/>
+      <w:pPr>
+        <w:tabs>
+          <w:tab w:val="num" w:pos="1440"/>
+        </w:tabs>
+        <w:ind w:left="1440" w:hanging="360"/>
+      </w:pPr>
+      <w:rPr>
+        <w:rFonts w:ascii="Courier New" w:hAnsi="Courier New" w:hint="default"/>
+        <w:sz w:val="20"/>
+      </w:rPr>
+    </w:lvl>
+    <w:lvl w:ilvl="2" w:tentative="1">
+      <w:start w:val="1"/>
+      <w:numFmt w:val="bullet"/>
+      <w:lvlText w:val=""/>
+      <w:lvlJc w:val="left"/>
+      <w:pPr>
+        <w:tabs>
+          <w:tab w:val="num" w:pos="2160"/>
+        </w:tabs>
+        <w:ind w:left="2160" w:hanging="360"/>
+      </w:pPr>
+      <w:rPr>
+        <w:rFonts w:ascii="Wingdings" w:hAnsi="Wingdings" w:hint="default"/>
+        <w:sz w:val="20"/>
+      </w:rPr>
+    </w:lvl>
+    <w:lvl w:ilvl="3" w:tentative="1">
+      <w:start w:val="1"/>
+      <w:numFmt w:val="bullet"/>
+      <w:lvlText w:val=""/>
+      <w:lvlJc w:val="left"/>
+      <w:pPr>
+        <w:tabs>
+          <w:tab w:val="num" w:pos="2880"/>
+        </w:tabs>
+        <w:ind w:left="2880" w:hanging="360"/>
+      </w:pPr>
+      <w:rPr>
+        <w:rFonts w:ascii="Wingdings" w:hAnsi="Wingdings" w:hint="default"/>
+        <w:sz w:val="20"/>
+      </w:rPr>
+    </w:lvl>
+    <w:lvl w:ilvl="4" w:tentative="1">
+      <w:start w:val="1"/>
+      <w:numFmt w:val="bullet"/>
+      <w:lvlText w:val=""/>
+      <w:lvlJc w:val="left"/>
+      <w:pPr>
+        <w:tabs>
+          <w:tab w:val="num" w:pos="3600"/>
+        </w:tabs>
+        <w:ind w:left="3600" w:hanging="360"/>
+      </w:pPr>
+      <w:rPr>
+        <w:rFonts w:ascii="Wingdings" w:hAnsi="Wingdings" w:hint="default"/>
+        <w:sz w:val="20"/>
+      </w:rPr>
+    </w:lvl>
+    <w:lvl w:ilvl="5" w:tentative="1">
+      <w:start w:val="1"/>
+      <w:numFmt w:val="bullet"/>
+      <w:lvlText w:val=""/>
+      <w:lvlJc w:val="left"/>
+      <w:pPr>
+        <w:tabs>
+          <w:tab w:val="num" w:pos="4320"/>
+        </w:tabs>
+        <w:ind w:left="4320" w:hanging="360"/>
+      </w:pPr>
+      <w:rPr>
+        <w:rFonts w:ascii="Wingdings" w:hAnsi="Wingdings" w:hint="default"/>
+        <w:sz w:val="20"/>
+      </w:rPr>
+    </w:lvl>
+    <w:lvl w:ilvl="6" w:tentative="1">
+      <w:start w:val="1"/>
+      <w:numFmt w:val="bullet"/>
+      <w:lvlText w:val=""/>
+      <w:lvlJc w:val="left"/>
+      <w:pPr>
+        <w:tabs>
+          <w:tab w:val="num" w:pos="5040"/>
+        </w:tabs>
+        <w:ind w:left="5040" w:hanging="360"/>
+      </w:pPr>
+      <w:rPr>
+        <w:rFonts w:ascii="Wingdings" w:hAnsi="Wingdings" w:hint="default"/>
+        <w:sz w:val="20"/>
+      </w:rPr>
+    </w:lvl>
+    <w:lvl w:ilvl="7" w:tentative="1">
+      <w:start w:val="1"/>
+      <w:numFmt w:val="bullet"/>
+      <w:lvlText w:val=""/>
+      <w:lvlJc w:val="left"/>
+      <w:pPr>
+        <w:tabs>
+          <w:tab w:val="num" w:pos="5760"/>
+        </w:tabs>
+        <w:ind w:left="5760" w:hanging="360"/>
+      </w:pPr>
+      <w:rPr>
+        <w:rFonts w:ascii="Wingdings" w:hAnsi="Wingdings" w:hint="default"/>
+        <w:sz w:val="20"/>
+      </w:rPr>
+    </w:lvl>
+    <w:lvl w:ilvl="8" w:tentative="1">
+      <w:start w:val="1"/>
+      <w:numFmt w:val="bullet"/>
+      <w:lvlText w:val=""/>
+      <w:lvlJc w:val="left"/>
+      <w:pPr>
+        <w:tabs>
+          <w:tab w:val="num" w:pos="6480"/>
+        </w:tabs>
+        <w:ind w:left="6480" w:hanging="360"/>
+      </w:pPr>
+      <w:rPr>
+        <w:rFonts w:ascii="Wingdings" w:hAnsi="Wingdings" w:hint="default"/>
+        <w:sz w:val="20"/>
+      </w:rPr>
+    </w:lvl>
+  </w:abstractNum>
+  <w:abstractNum w:abstractNumId="18" w15:restartNumberingAfterBreak="0">
+    <w:nsid w:val="688F10E7"/>
+    <w:multiLevelType w:val="multilevel"/>
+    <w:tmpl w:val="2E3E6056"/>
+    <w:lvl w:ilvl="0">
+      <w:start w:val="1"/>
+      <w:numFmt w:val="bullet"/>
+      <w:lvlText w:val=""/>
+      <w:lvlJc w:val="left"/>
+      <w:pPr>
+        <w:tabs>
+          <w:tab w:val="num" w:pos="720"/>
+        </w:tabs>
+        <w:ind w:left="720" w:hanging="360"/>
+      </w:pPr>
+      <w:rPr>
+        <w:rFonts w:ascii="Symbol" w:hAnsi="Symbol" w:hint="default"/>
+        <w:sz w:val="20"/>
+      </w:rPr>
+    </w:lvl>
+    <w:lvl w:ilvl="1" w:tentative="1">
+      <w:start w:val="1"/>
+      <w:numFmt w:val="bullet"/>
+      <w:lvlText w:val="o"/>
+      <w:lvlJc w:val="left"/>
+      <w:pPr>
+        <w:tabs>
+          <w:tab w:val="num" w:pos="1440"/>
+        </w:tabs>
+        <w:ind w:left="1440" w:hanging="360"/>
+      </w:pPr>
+      <w:rPr>
+        <w:rFonts w:ascii="Courier New" w:hAnsi="Courier New" w:hint="default"/>
+        <w:sz w:val="20"/>
+      </w:rPr>
+    </w:lvl>
+    <w:lvl w:ilvl="2" w:tentative="1">
+      <w:start w:val="1"/>
+      <w:numFmt w:val="bullet"/>
+      <w:lvlText w:val=""/>
+      <w:lvlJc w:val="left"/>
+      <w:pPr>
+        <w:tabs>
+          <w:tab w:val="num" w:pos="2160"/>
+        </w:tabs>
+        <w:ind w:left="2160" w:hanging="360"/>
+      </w:pPr>
+      <w:rPr>
+        <w:rFonts w:ascii="Wingdings" w:hAnsi="Wingdings" w:hint="default"/>
+        <w:sz w:val="20"/>
+      </w:rPr>
+    </w:lvl>
+    <w:lvl w:ilvl="3" w:tentative="1">
+      <w:start w:val="1"/>
+      <w:numFmt w:val="bullet"/>
+      <w:lvlText w:val=""/>
+      <w:lvlJc w:val="left"/>
+      <w:pPr>
+        <w:tabs>
+          <w:tab w:val="num" w:pos="2880"/>
+        </w:tabs>
+        <w:ind w:left="2880" w:hanging="360"/>
+      </w:pPr>
+      <w:rPr>
+        <w:rFonts w:ascii="Wingdings" w:hAnsi="Wingdings" w:hint="default"/>
+        <w:sz w:val="20"/>
+      </w:rPr>
+    </w:lvl>
+    <w:lvl w:ilvl="4" w:tentative="1">
+      <w:start w:val="1"/>
+      <w:numFmt w:val="bullet"/>
+      <w:lvlText w:val=""/>
+      <w:lvlJc w:val="left"/>
+      <w:pPr>
+        <w:tabs>
+          <w:tab w:val="num" w:pos="3600"/>
+        </w:tabs>
+        <w:ind w:left="3600" w:hanging="360"/>
+      </w:pPr>
+      <w:rPr>
+        <w:rFonts w:ascii="Wingdings" w:hAnsi="Wingdings" w:hint="default"/>
+        <w:sz w:val="20"/>
+      </w:rPr>
+    </w:lvl>
+    <w:lvl w:ilvl="5" w:tentative="1">
+      <w:start w:val="1"/>
+      <w:numFmt w:val="bullet"/>
+      <w:lvlText w:val=""/>
+      <w:lvlJc w:val="left"/>
+      <w:pPr>
+        <w:tabs>
+          <w:tab w:val="num" w:pos="4320"/>
+        </w:tabs>
+        <w:ind w:left="4320" w:hanging="360"/>
+      </w:pPr>
+      <w:rPr>
+        <w:rFonts w:ascii="Wingdings" w:hAnsi="Wingdings" w:hint="default"/>
+        <w:sz w:val="20"/>
+      </w:rPr>
+    </w:lvl>
+    <w:lvl w:ilvl="6" w:tentative="1">
+      <w:start w:val="1"/>
+      <w:numFmt w:val="bullet"/>
+      <w:lvlText w:val=""/>
+      <w:lvlJc w:val="left"/>
+      <w:pPr>
+        <w:tabs>
+          <w:tab w:val="num" w:pos="5040"/>
+        </w:tabs>
+        <w:ind w:left="5040" w:hanging="360"/>
+      </w:pPr>
+      <w:rPr>
+        <w:rFonts w:ascii="Wingdings" w:hAnsi="Wingdings" w:hint="default"/>
+        <w:sz w:val="20"/>
+      </w:rPr>
+    </w:lvl>
+    <w:lvl w:ilvl="7" w:tentative="1">
+      <w:start w:val="1"/>
+      <w:numFmt w:val="bullet"/>
+      <w:lvlText w:val=""/>
+      <w:lvlJc w:val="left"/>
+      <w:pPr>
+        <w:tabs>
+          <w:tab w:val="num" w:pos="5760"/>
+        </w:tabs>
+        <w:ind w:left="5760" w:hanging="360"/>
+      </w:pPr>
+      <w:rPr>
+        <w:rFonts w:ascii="Wingdings" w:hAnsi="Wingdings" w:hint="default"/>
+        <w:sz w:val="20"/>
+      </w:rPr>
+    </w:lvl>
+    <w:lvl w:ilvl="8" w:tentative="1">
+      <w:start w:val="1"/>
+      <w:numFmt w:val="bullet"/>
+      <w:lvlText w:val=""/>
+      <w:lvlJc w:val="left"/>
+      <w:pPr>
+        <w:tabs>
+          <w:tab w:val="num" w:pos="6480"/>
+        </w:tabs>
+        <w:ind w:left="6480" w:hanging="360"/>
+      </w:pPr>
+      <w:rPr>
+        <w:rFonts w:ascii="Wingdings" w:hAnsi="Wingdings" w:hint="default"/>
+        <w:sz w:val="20"/>
+      </w:rPr>
+    </w:lvl>
+  </w:abstractNum>
+  <w:abstractNum w:abstractNumId="19" w15:restartNumberingAfterBreak="0">
+    <w:nsid w:val="74DC5BB5"/>
+    <w:multiLevelType w:val="multilevel"/>
+    <w:tmpl w:val="EA8ECE20"/>
+    <w:lvl w:ilvl="0">
+      <w:start w:val="1"/>
+      <w:numFmt w:val="bullet"/>
+      <w:lvlText w:val=""/>
+      <w:lvlJc w:val="left"/>
+      <w:pPr>
+        <w:tabs>
+          <w:tab w:val="num" w:pos="720"/>
+        </w:tabs>
+        <w:ind w:left="720" w:hanging="360"/>
+      </w:pPr>
+      <w:rPr>
+        <w:rFonts w:ascii="Symbol" w:hAnsi="Symbol" w:hint="default"/>
+        <w:sz w:val="20"/>
+      </w:rPr>
+    </w:lvl>
+    <w:lvl w:ilvl="1" w:tentative="1">
+      <w:start w:val="1"/>
+      <w:numFmt w:val="bullet"/>
+      <w:lvlText w:val="o"/>
+      <w:lvlJc w:val="left"/>
+      <w:pPr>
+        <w:tabs>
+          <w:tab w:val="num" w:pos="1440"/>
+        </w:tabs>
+        <w:ind w:left="1440" w:hanging="360"/>
+      </w:pPr>
+      <w:rPr>
+        <w:rFonts w:ascii="Courier New" w:hAnsi="Courier New" w:hint="default"/>
+        <w:sz w:val="20"/>
+      </w:rPr>
+    </w:lvl>
+    <w:lvl w:ilvl="2" w:tentative="1">
+      <w:start w:val="1"/>
+      <w:numFmt w:val="bullet"/>
+      <w:lvlText w:val=""/>
+      <w:lvlJc w:val="left"/>
+      <w:pPr>
+        <w:tabs>
+          <w:tab w:val="num" w:pos="2160"/>
+        </w:tabs>
+        <w:ind w:left="2160" w:hanging="360"/>
+      </w:pPr>
+      <w:rPr>
+        <w:rFonts w:ascii="Wingdings" w:hAnsi="Wingdings" w:hint="default"/>
+        <w:sz w:val="20"/>
+      </w:rPr>
+    </w:lvl>
+    <w:lvl w:ilvl="3" w:tentative="1">
+      <w:start w:val="1"/>
+      <w:numFmt w:val="bullet"/>
+      <w:lvlText w:val=""/>
+      <w:lvlJc w:val="left"/>
+      <w:pPr>
+        <w:tabs>
+          <w:tab w:val="num" w:pos="2880"/>
+        </w:tabs>
+        <w:ind w:left="2880" w:hanging="360"/>
+      </w:pPr>
+      <w:rPr>
+        <w:rFonts w:ascii="Wingdings" w:hAnsi="Wingdings" w:hint="default"/>
+        <w:sz w:val="20"/>
+      </w:rPr>
+    </w:lvl>
+    <w:lvl w:ilvl="4" w:tentative="1">
+      <w:start w:val="1"/>
+      <w:numFmt w:val="bullet"/>
+      <w:lvlText w:val=""/>
+      <w:lvlJc w:val="left"/>
+      <w:pPr>
+        <w:tabs>
+          <w:tab w:val="num" w:pos="3600"/>
+        </w:tabs>
+        <w:ind w:left="3600" w:hanging="360"/>
+      </w:pPr>
+      <w:rPr>
+        <w:rFonts w:ascii="Wingdings" w:hAnsi="Wingdings" w:hint="default"/>
+        <w:sz w:val="20"/>
+      </w:rPr>
+    </w:lvl>
+    <w:lvl w:ilvl="5" w:tentative="1">
+      <w:start w:val="1"/>
+      <w:numFmt w:val="bullet"/>
+      <w:lvlText w:val=""/>
+      <w:lvlJc w:val="left"/>
+      <w:pPr>
+        <w:tabs>
+          <w:tab w:val="num" w:pos="4320"/>
+        </w:tabs>
+        <w:ind w:left="4320" w:hanging="360"/>
+      </w:pPr>
+      <w:rPr>
+        <w:rFonts w:ascii="Wingdings" w:hAnsi="Wingdings" w:hint="default"/>
+        <w:sz w:val="20"/>
+      </w:rPr>
+    </w:lvl>
+    <w:lvl w:ilvl="6" w:tentative="1">
+      <w:start w:val="1"/>
+      <w:numFmt w:val="bullet"/>
+      <w:lvlText w:val=""/>
+      <w:lvlJc w:val="left"/>
+      <w:pPr>
+        <w:tabs>
+          <w:tab w:val="num" w:pos="5040"/>
+        </w:tabs>
+        <w:ind w:left="5040" w:hanging="360"/>
+      </w:pPr>
+      <w:rPr>
+        <w:rFonts w:ascii="Wingdings" w:hAnsi="Wingdings" w:hint="default"/>
+        <w:sz w:val="20"/>
+      </w:rPr>
+    </w:lvl>
+    <w:lvl w:ilvl="7" w:tentative="1">
+      <w:start w:val="1"/>
+      <w:numFmt w:val="bullet"/>
+      <w:lvlText w:val=""/>
+      <w:lvlJc w:val="left"/>
+      <w:pPr>
+        <w:tabs>
+          <w:tab w:val="num" w:pos="5760"/>
+        </w:tabs>
+        <w:ind w:left="5760" w:hanging="360"/>
+      </w:pPr>
+      <w:rPr>
+        <w:rFonts w:ascii="Wingdings" w:hAnsi="Wingdings" w:hint="default"/>
+        <w:sz w:val="20"/>
+      </w:rPr>
+    </w:lvl>
+    <w:lvl w:ilvl="8" w:tentative="1">
+      <w:start w:val="1"/>
+      <w:numFmt w:val="bullet"/>
+      <w:lvlText w:val=""/>
+      <w:lvlJc w:val="left"/>
+      <w:pPr>
+        <w:tabs>
+          <w:tab w:val="num" w:pos="6480"/>
+        </w:tabs>
+        <w:ind w:left="6480" w:hanging="360"/>
+      </w:pPr>
+      <w:rPr>
+        <w:rFonts w:ascii="Wingdings" w:hAnsi="Wingdings" w:hint="default"/>
+        <w:sz w:val="20"/>
       </w:rPr>
     </w:lvl>
   </w:abstractNum>
@@ -1043,7 +3318,37 @@
     <w:abstractNumId w:val="0"/>
   </w:num>
   <w:num w:numId="10" w16cid:durableId="815532534">
+    <w:abstractNumId w:val="15"/>
+  </w:num>
+  <w:num w:numId="11" w16cid:durableId="630550896">
+    <w:abstractNumId w:val="16"/>
+  </w:num>
+  <w:num w:numId="12" w16cid:durableId="684986774">
+    <w:abstractNumId w:val="14"/>
+  </w:num>
+  <w:num w:numId="13" w16cid:durableId="404256746">
+    <w:abstractNumId w:val="17"/>
+  </w:num>
+  <w:num w:numId="14" w16cid:durableId="2121946985">
+    <w:abstractNumId w:val="11"/>
+  </w:num>
+  <w:num w:numId="15" w16cid:durableId="2101101641">
     <w:abstractNumId w:val="9"/>
+  </w:num>
+  <w:num w:numId="16" w16cid:durableId="358312490">
+    <w:abstractNumId w:val="18"/>
+  </w:num>
+  <w:num w:numId="17" w16cid:durableId="1078671840">
+    <w:abstractNumId w:val="12"/>
+  </w:num>
+  <w:num w:numId="18" w16cid:durableId="786045007">
+    <w:abstractNumId w:val="19"/>
+  </w:num>
+  <w:num w:numId="19" w16cid:durableId="501550294">
+    <w:abstractNumId w:val="13"/>
+  </w:num>
+  <w:num w:numId="20" w16cid:durableId="1962884163">
+    <w:abstractNumId w:val="10"/>
   </w:num>
 </w:numbering>
 </file>
@@ -1651,7 +3956,6 @@
   <w:style w:type="character" w:default="1" w:styleId="DefaultParagraphFont">
     <w:name w:val="Default Paragraph Font"/>
     <w:uiPriority w:val="1"/>
-    <w:semiHidden/>
     <w:unhideWhenUsed/>
   </w:style>
   <w:style w:type="table" w:default="1" w:styleId="TableNormal">

</xml_diff>

<commit_message>
User Story and Use Case
</commit_message>
<xml_diff>
--- a/Poject documentation/Food_Ordering_System_Requirements.docx
+++ b/Poject documentation/Food_Ordering_System_Requirements.docx
@@ -814,10 +814,7 @@
         <w:ind w:left="360"/>
       </w:pPr>
       <w:r>
-        <w:t>As a user I can login into the Miu food ordering application using my account details</w:t>
-      </w:r>
-      <w:r>
-        <w:t>.</w:t>
+        <w:t>As a user I can login into the Miu food ordering application using my account details.</w:t>
       </w:r>
     </w:p>
     <w:p>
@@ -838,14 +835,7 @@
           <w:b/>
           <w:bCs/>
         </w:rPr>
-        <w:t>User story 3: Profile</w:t>
-      </w:r>
-      <w:r>
-        <w:rPr>
-          <w:b/>
-          <w:bCs/>
-        </w:rPr>
-        <w:t xml:space="preserve"> Management</w:t>
+        <w:t>User story 3: Profile Management</w:t>
       </w:r>
     </w:p>
     <w:p>
@@ -860,16 +850,6 @@
       <w:r>
         <w:t>As a user I can manage my profile by updating my account information.</w:t>
       </w:r>
-    </w:p>
-    <w:p>
-      <w:pPr>
-        <w:pStyle w:val="ListBullet"/>
-        <w:numPr>
-          <w:ilvl w:val="0"/>
-          <w:numId w:val="0"/>
-        </w:numPr>
-        <w:ind w:left="360"/>
-      </w:pPr>
     </w:p>
     <w:p>
       <w:pPr>
@@ -889,8 +869,61 @@
           <w:b/>
           <w:bCs/>
         </w:rPr>
-        <w:t>Use Case 1: User Registration</w:t>
+        <w:t xml:space="preserve">User story </w:t>
       </w:r>
+      <w:r>
+        <w:rPr>
+          <w:b/>
+          <w:bCs/>
+        </w:rPr>
+        <w:t>4</w:t>
+      </w:r>
+      <w:r>
+        <w:rPr>
+          <w:b/>
+          <w:bCs/>
+        </w:rPr>
+        <w:t xml:space="preserve">: </w:t>
+      </w:r>
+      <w:r>
+        <w:rPr>
+          <w:b/>
+          <w:bCs/>
+        </w:rPr>
+        <w:t>Restaurant Browsing</w:t>
+      </w:r>
+    </w:p>
+    <w:p>
+      <w:pPr>
+        <w:pStyle w:val="ListBullet"/>
+        <w:numPr>
+          <w:ilvl w:val="0"/>
+          <w:numId w:val="0"/>
+        </w:numPr>
+        <w:ind w:left="360"/>
+      </w:pPr>
+      <w:r>
+        <w:t>As a user I can search my favorite restaurant using MIU Food Ordering System App</w:t>
+      </w:r>
+    </w:p>
+    <w:p>
+      <w:pPr>
+        <w:pStyle w:val="ListBullet"/>
+        <w:numPr>
+          <w:ilvl w:val="0"/>
+          <w:numId w:val="0"/>
+        </w:numPr>
+      </w:pPr>
+    </w:p>
+    <w:p>
+      <w:pPr>
+        <w:pStyle w:val="ListBullet"/>
+        <w:numPr>
+          <w:ilvl w:val="0"/>
+          <w:numId w:val="0"/>
+        </w:numPr>
+        <w:ind w:left="360"/>
+      </w:pPr>
     </w:p>
     <w:p>
       <w:pPr>
@@ -910,20 +943,7 @@
           <w:b/>
           <w:bCs/>
         </w:rPr>
-        <w:t>Use Case Goal</w:t>
-      </w:r>
-    </w:p>
-    <w:p>
-      <w:pPr>
-        <w:pStyle w:val="ListBullet"/>
-        <w:numPr>
-          <w:ilvl w:val="0"/>
-          <w:numId w:val="0"/>
-        </w:numPr>
-        <w:ind w:left="360"/>
-      </w:pPr>
-      <w:r>
-        <w:t>The system shall allow customers, restaurant owners, and admins to sign up.</w:t>
+        <w:t>Use Case 1: User Registration</w:t>
       </w:r>
     </w:p>
     <w:p>
@@ -944,7 +964,7 @@
           <w:b/>
           <w:bCs/>
         </w:rPr>
-        <w:t>Actors</w:t>
+        <w:t>Use Case Goal</w:t>
       </w:r>
     </w:p>
     <w:p>
@@ -952,35 +972,12 @@
         <w:pStyle w:val="ListBullet"/>
         <w:numPr>
           <w:ilvl w:val="0"/>
-          <w:numId w:val="11"/>
+          <w:numId w:val="0"/>
         </w:numPr>
+        <w:ind w:left="360"/>
       </w:pPr>
       <w:r>
-        <w:t>Customer</w:t>
-      </w:r>
-    </w:p>
-    <w:p>
-      <w:pPr>
-        <w:pStyle w:val="ListBullet"/>
-        <w:numPr>
-          <w:ilvl w:val="0"/>
-          <w:numId w:val="11"/>
-        </w:numPr>
-      </w:pPr>
-      <w:r>
-        <w:t>Restaurant Owner</w:t>
-      </w:r>
-    </w:p>
-    <w:p>
-      <w:pPr>
-        <w:pStyle w:val="ListBullet"/>
-        <w:numPr>
-          <w:ilvl w:val="0"/>
-          <w:numId w:val="11"/>
-        </w:numPr>
-      </w:pPr>
-      <w:r>
-        <w:t>Admin</w:t>
+        <w:t>The system shall allow customers, restaurant owners, and admins to sign up.</w:t>
       </w:r>
     </w:p>
     <w:p>
@@ -1001,7 +998,7 @@
           <w:b/>
           <w:bCs/>
         </w:rPr>
-        <w:t>Preconditions</w:t>
+        <w:t>Actors</w:t>
       </w:r>
     </w:p>
     <w:p>
@@ -1009,11 +1006,11 @@
         <w:pStyle w:val="ListBullet"/>
         <w:numPr>
           <w:ilvl w:val="0"/>
-          <w:numId w:val="12"/>
+          <w:numId w:val="11"/>
         </w:numPr>
       </w:pPr>
       <w:r>
-        <w:t>User is not already registered.</w:t>
+        <w:t>Customer</w:t>
       </w:r>
     </w:p>
     <w:p>
@@ -1021,11 +1018,23 @@
         <w:pStyle w:val="ListBullet"/>
         <w:numPr>
           <w:ilvl w:val="0"/>
-          <w:numId w:val="12"/>
+          <w:numId w:val="11"/>
         </w:numPr>
       </w:pPr>
       <w:r>
-        <w:t>User has access to the registration interface.</w:t>
+        <w:t>Restaurant Owner</w:t>
+      </w:r>
+    </w:p>
+    <w:p>
+      <w:pPr>
+        <w:pStyle w:val="ListBullet"/>
+        <w:numPr>
+          <w:ilvl w:val="0"/>
+          <w:numId w:val="11"/>
+        </w:numPr>
+      </w:pPr>
+      <w:r>
+        <w:t>Admin</w:t>
       </w:r>
     </w:p>
     <w:p>
@@ -1046,7 +1055,7 @@
           <w:b/>
           <w:bCs/>
         </w:rPr>
-        <w:t>Postconditions</w:t>
+        <w:t>Preconditions</w:t>
       </w:r>
     </w:p>
     <w:p>
@@ -1054,11 +1063,23 @@
         <w:pStyle w:val="ListBullet"/>
         <w:numPr>
           <w:ilvl w:val="0"/>
-          <w:numId w:val="13"/>
+          <w:numId w:val="12"/>
         </w:numPr>
       </w:pPr>
       <w:r>
-        <w:t>A new user account is created and stored in the system.</w:t>
+        <w:t>User is not already registered.</w:t>
+      </w:r>
+    </w:p>
+    <w:p>
+      <w:pPr>
+        <w:pStyle w:val="ListBullet"/>
+        <w:numPr>
+          <w:ilvl w:val="0"/>
+          <w:numId w:val="12"/>
+        </w:numPr>
+      </w:pPr>
+      <w:r>
+        <w:t>User has access to the registration interface.</w:t>
       </w:r>
     </w:p>
     <w:p>
@@ -1069,8 +1090,42 @@
           <w:numId w:val="0"/>
         </w:numPr>
         <w:ind w:left="360"/>
+        <w:rPr>
+          <w:b/>
+          <w:bCs/>
+        </w:rPr>
       </w:pPr>
       <w:r>
+        <w:rPr>
+          <w:b/>
+          <w:bCs/>
+        </w:rPr>
+        <w:t>Postconditions</w:t>
+      </w:r>
+    </w:p>
+    <w:p>
+      <w:pPr>
+        <w:pStyle w:val="ListBullet"/>
+        <w:numPr>
+          <w:ilvl w:val="0"/>
+          <w:numId w:val="13"/>
+        </w:numPr>
+      </w:pPr>
+      <w:r>
+        <w:t>A new user account is created and stored in the system.</w:t>
+      </w:r>
+    </w:p>
+    <w:p>
+      <w:pPr>
+        <w:pStyle w:val="ListBullet"/>
+        <w:numPr>
+          <w:ilvl w:val="0"/>
+          <w:numId w:val="0"/>
+        </w:numPr>
+        <w:ind w:left="360"/>
+      </w:pPr>
+      <w:r>
+        <w:lastRenderedPageBreak/>
         <w:t>The user is assigned a default role (Customer/Restaurant Owner/Admin).</w:t>
       </w:r>
     </w:p>
@@ -1126,7 +1181,6 @@
         </w:numPr>
       </w:pPr>
       <w:r>
-        <w:lastRenderedPageBreak/>
         <w:t>System displays the registration form.</w:t>
       </w:r>
     </w:p>
@@ -1243,8 +1297,11 @@
         <w:ind w:left="360"/>
       </w:pPr>
       <w:r>
-        <w:pict w14:anchorId="35E5227F">
-          <v:rect id="_x0000_i1036" style="width:0;height:1.5pt" o:hralign="center" o:hrstd="t" o:hr="t" fillcolor="#a0a0a0" stroked="f"/>
+        <w:rPr>
+          <w:noProof/>
+        </w:rPr>
+        <w:pict w14:anchorId="5FF65FE2">
+          <v:rect id="_x0000_i1025" alt="" style="width:413.85pt;height:.05pt;mso-width-percent:0;mso-height-percent:0;mso-width-percent:0;mso-height-percent:0" o:hrpct="917" o:hralign="center" o:hrstd="t" o:hr="t" fillcolor="#a0a0a0" stroked="f"/>
         </w:pict>
       </w:r>
     </w:p>
@@ -3956,6 +4013,7 @@
   <w:style w:type="character" w:default="1" w:styleId="DefaultParagraphFont">
     <w:name w:val="Default Paragraph Font"/>
     <w:uiPriority w:val="1"/>
+    <w:semiHidden/>
     <w:unhideWhenUsed/>
   </w:style>
   <w:style w:type="table" w:default="1" w:styleId="TableNormal">
@@ -12873,7 +12931,7 @@
       </w:tcPr>
     </w:tblStylePr>
   </w:style>
-  <w:style w:type="table" w:styleId="ColorfulShading">
+  <w:style w:type="table" w:styleId="ColourfulShading">
     <w:name w:val="Colorful Shading"/>
     <w:basedOn w:val="TableNormal"/>
     <w:uiPriority w:val="71"/>
@@ -12988,7 +13046,7 @@
       </w:rPr>
     </w:tblStylePr>
   </w:style>
-  <w:style w:type="table" w:styleId="ColorfulShading-Accent1">
+  <w:style w:type="table" w:styleId="ColourfulShadingAccent1">
     <w:name w:val="Colorful Shading Accent 1"/>
     <w:basedOn w:val="TableNormal"/>
     <w:uiPriority w:val="71"/>
@@ -13103,7 +13161,7 @@
       </w:rPr>
     </w:tblStylePr>
   </w:style>
-  <w:style w:type="table" w:styleId="ColorfulShading-Accent2">
+  <w:style w:type="table" w:styleId="ColourfulShadingAccent2">
     <w:name w:val="Colorful Shading Accent 2"/>
     <w:basedOn w:val="TableNormal"/>
     <w:uiPriority w:val="71"/>
@@ -13218,7 +13276,7 @@
       </w:rPr>
     </w:tblStylePr>
   </w:style>
-  <w:style w:type="table" w:styleId="ColorfulShading-Accent3">
+  <w:style w:type="table" w:styleId="ColourfulShadingAccent3">
     <w:name w:val="Colorful Shading Accent 3"/>
     <w:basedOn w:val="TableNormal"/>
     <w:uiPriority w:val="71"/>
@@ -13323,7 +13381,7 @@
       </w:tcPr>
     </w:tblStylePr>
   </w:style>
-  <w:style w:type="table" w:styleId="ColorfulShading-Accent4">
+  <w:style w:type="table" w:styleId="ColourfulShadingAccent4">
     <w:name w:val="Colorful Shading Accent 4"/>
     <w:basedOn w:val="TableNormal"/>
     <w:uiPriority w:val="71"/>
@@ -13438,7 +13496,7 @@
       </w:rPr>
     </w:tblStylePr>
   </w:style>
-  <w:style w:type="table" w:styleId="ColorfulShading-Accent5">
+  <w:style w:type="table" w:styleId="ColourfulShadingAccent5">
     <w:name w:val="Colorful Shading Accent 5"/>
     <w:basedOn w:val="TableNormal"/>
     <w:uiPriority w:val="71"/>
@@ -13553,7 +13611,7 @@
       </w:rPr>
     </w:tblStylePr>
   </w:style>
-  <w:style w:type="table" w:styleId="ColorfulShading-Accent6">
+  <w:style w:type="table" w:styleId="ColourfulShadingAccent6">
     <w:name w:val="Colorful Shading Accent 6"/>
     <w:basedOn w:val="TableNormal"/>
     <w:uiPriority w:val="71"/>
@@ -13668,7 +13726,7 @@
       </w:rPr>
     </w:tblStylePr>
   </w:style>
-  <w:style w:type="table" w:styleId="ColorfulList">
+  <w:style w:type="table" w:styleId="ColourfulList">
     <w:name w:val="Colorful List"/>
     <w:basedOn w:val="TableNormal"/>
     <w:uiPriority w:val="72"/>
@@ -13747,7 +13805,7 @@
       </w:tcPr>
     </w:tblStylePr>
   </w:style>
-  <w:style w:type="table" w:styleId="ColorfulList-Accent1">
+  <w:style w:type="table" w:styleId="ColourfulListAccent1">
     <w:name w:val="Colorful List Accent 1"/>
     <w:basedOn w:val="TableNormal"/>
     <w:uiPriority w:val="72"/>
@@ -13826,7 +13884,7 @@
       </w:tcPr>
     </w:tblStylePr>
   </w:style>
-  <w:style w:type="table" w:styleId="ColorfulList-Accent2">
+  <w:style w:type="table" w:styleId="ColourfulListAccent2">
     <w:name w:val="Colorful List Accent 2"/>
     <w:basedOn w:val="TableNormal"/>
     <w:uiPriority w:val="72"/>
@@ -13905,7 +13963,7 @@
       </w:tcPr>
     </w:tblStylePr>
   </w:style>
-  <w:style w:type="table" w:styleId="ColorfulList-Accent3">
+  <w:style w:type="table" w:styleId="ColourfulListAccent3">
     <w:name w:val="Colorful List Accent 3"/>
     <w:basedOn w:val="TableNormal"/>
     <w:uiPriority w:val="72"/>
@@ -13984,7 +14042,7 @@
       </w:tcPr>
     </w:tblStylePr>
   </w:style>
-  <w:style w:type="table" w:styleId="ColorfulList-Accent4">
+  <w:style w:type="table" w:styleId="ColourfulListAccent4">
     <w:name w:val="Colorful List Accent 4"/>
     <w:basedOn w:val="TableNormal"/>
     <w:uiPriority w:val="72"/>
@@ -14063,7 +14121,7 @@
       </w:tcPr>
     </w:tblStylePr>
   </w:style>
-  <w:style w:type="table" w:styleId="ColorfulList-Accent5">
+  <w:style w:type="table" w:styleId="ColourfulListAccent5">
     <w:name w:val="Colorful List Accent 5"/>
     <w:basedOn w:val="TableNormal"/>
     <w:uiPriority w:val="72"/>
@@ -14142,7 +14200,7 @@
       </w:tcPr>
     </w:tblStylePr>
   </w:style>
-  <w:style w:type="table" w:styleId="ColorfulList-Accent6">
+  <w:style w:type="table" w:styleId="ColourfulListAccent6">
     <w:name w:val="Colorful List Accent 6"/>
     <w:basedOn w:val="TableNormal"/>
     <w:uiPriority w:val="72"/>
@@ -14221,7 +14279,7 @@
       </w:tcPr>
     </w:tblStylePr>
   </w:style>
-  <w:style w:type="table" w:styleId="ColorfulGrid">
+  <w:style w:type="table" w:styleId="ColourfulGrid">
     <w:name w:val="Colorful Grid"/>
     <w:basedOn w:val="TableNormal"/>
     <w:uiPriority w:val="73"/>
@@ -14294,7 +14352,7 @@
       </w:tcPr>
     </w:tblStylePr>
   </w:style>
-  <w:style w:type="table" w:styleId="ColorfulGrid-Accent1">
+  <w:style w:type="table" w:styleId="ColourfulGridAccent1">
     <w:name w:val="Colorful Grid Accent 1"/>
     <w:basedOn w:val="TableNormal"/>
     <w:uiPriority w:val="73"/>
@@ -14367,7 +14425,7 @@
       </w:tcPr>
     </w:tblStylePr>
   </w:style>
-  <w:style w:type="table" w:styleId="ColorfulGrid-Accent2">
+  <w:style w:type="table" w:styleId="ColourfulGridAccent2">
     <w:name w:val="Colorful Grid Accent 2"/>
     <w:basedOn w:val="TableNormal"/>
     <w:uiPriority w:val="73"/>
@@ -14440,7 +14498,7 @@
       </w:tcPr>
     </w:tblStylePr>
   </w:style>
-  <w:style w:type="table" w:styleId="ColorfulGrid-Accent3">
+  <w:style w:type="table" w:styleId="ColourfulGridAccent3">
     <w:name w:val="Colorful Grid Accent 3"/>
     <w:basedOn w:val="TableNormal"/>
     <w:uiPriority w:val="73"/>
@@ -14513,7 +14571,7 @@
       </w:tcPr>
     </w:tblStylePr>
   </w:style>
-  <w:style w:type="table" w:styleId="ColorfulGrid-Accent4">
+  <w:style w:type="table" w:styleId="ColourfulGridAccent4">
     <w:name w:val="Colorful Grid Accent 4"/>
     <w:basedOn w:val="TableNormal"/>
     <w:uiPriority w:val="73"/>
@@ -14586,7 +14644,7 @@
       </w:tcPr>
     </w:tblStylePr>
   </w:style>
-  <w:style w:type="table" w:styleId="ColorfulGrid-Accent5">
+  <w:style w:type="table" w:styleId="ColourfulGridAccent5">
     <w:name w:val="Colorful Grid Accent 5"/>
     <w:basedOn w:val="TableNormal"/>
     <w:uiPriority w:val="73"/>
@@ -14659,7 +14717,7 @@
       </w:tcPr>
     </w:tblStylePr>
   </w:style>
-  <w:style w:type="table" w:styleId="ColorfulGrid-Accent6">
+  <w:style w:type="table" w:styleId="ColourfulGridAccent6">
     <w:name w:val="Colorful Grid Accent 6"/>
     <w:basedOn w:val="TableNormal"/>
     <w:uiPriority w:val="73"/>

</xml_diff>

<commit_message>
add user stories for customer features
</commit_message>
<xml_diff>
--- a/Poject documentation/Food_Ordering_System_Requirements.docx
+++ b/Poject documentation/Food_Ordering_System_Requirements.docx
@@ -1611,6 +1611,435 @@
       </w:pPr>
       <w:r>
         <w:t>Account disabled → show warning.</w:t>
+      </w:r>
+    </w:p>
+    <w:p>
+      <w:pPr>
+        <w:pStyle w:val="ListBullet"/>
+        <w:numPr>
+          <w:ilvl w:val="0"/>
+          <w:numId w:val="0"/>
+        </w:numPr>
+        <w:ind w:left="360"/>
+      </w:pPr>
+    </w:p>
+    <w:p>
+      <w:pPr>
+        <w:pStyle w:val="Heading2"/>
+      </w:pPr>
+      <w:r>
+        <w:t>User Stories</w:t>
+      </w:r>
+    </w:p>
+    <w:p>
+      <w:pPr>
+        <w:pStyle w:val="ListBullet"/>
+        <w:numPr>
+          <w:ilvl w:val="0"/>
+          <w:numId w:val="0"/>
+        </w:numPr>
+        <w:ind w:left="360" w:hanging="360"/>
+        <w:rPr>
+          <w:b/>
+          <w:bCs/>
+        </w:rPr>
+      </w:pPr>
+      <w:r>
+        <w:rPr>
+          <w:b/>
+          <w:bCs/>
+        </w:rPr>
+        <w:t>Customer Features</w:t>
+      </w:r>
+    </w:p>
+    <w:p>
+      <w:pPr>
+        <w:pStyle w:val="ListBullet"/>
+        <w:numPr>
+          <w:ilvl w:val="0"/>
+          <w:numId w:val="0"/>
+        </w:numPr>
+        <w:ind w:left="360"/>
+      </w:pPr>
+      <w:r>
+        <w:t>As a customer, I want to browse restaurants, explore menus, manage my cart, place orders, and track them so that I can conveniently order food online.</w:t>
+      </w:r>
+    </w:p>
+    <w:p>
+      <w:pPr>
+        <w:pStyle w:val="ListBullet"/>
+        <w:numPr>
+          <w:ilvl w:val="0"/>
+          <w:numId w:val="21"/>
+        </w:numPr>
+      </w:pPr>
+      <w:r>
+        <w:t>Restaurant Browsing (FR2.1)</w:t>
+      </w:r>
+    </w:p>
+    <w:p>
+      <w:pPr>
+        <w:pStyle w:val="ListBullet"/>
+        <w:numPr>
+          <w:ilvl w:val="1"/>
+          <w:numId w:val="21"/>
+        </w:numPr>
+      </w:pPr>
+      <w:r>
+        <w:rPr>
+          <w:b/>
+          <w:bCs/>
+        </w:rPr>
+        <w:t>US-C1:</w:t>
+      </w:r>
+      <w:r>
+        <w:br/>
+        <w:t xml:space="preserve">  As a customer, I want to browse a list of restaurants so that I can choose where to order food from.</w:t>
+      </w:r>
+    </w:p>
+    <w:p>
+      <w:pPr>
+        <w:pStyle w:val="ListBullet"/>
+        <w:numPr>
+          <w:ilvl w:val="1"/>
+          <w:numId w:val="21"/>
+        </w:numPr>
+      </w:pPr>
+      <w:r>
+        <w:rPr>
+          <w:b/>
+          <w:bCs/>
+        </w:rPr>
+        <w:lastRenderedPageBreak/>
+        <w:t>US-C2:</w:t>
+      </w:r>
+      <w:r>
+        <w:br/>
+        <w:t xml:space="preserve">  As a customer, I want to filter restaurants by criteria (e.g., cuisine, rating, distance) so that I can quickly find places that match my preferences.</w:t>
+      </w:r>
+    </w:p>
+    <w:p>
+      <w:pPr>
+        <w:pStyle w:val="ListBullet"/>
+        <w:numPr>
+          <w:ilvl w:val="0"/>
+          <w:numId w:val="21"/>
+        </w:numPr>
+      </w:pPr>
+      <w:r>
+        <w:t>Menu Browsing (FR2.2)</w:t>
+      </w:r>
+    </w:p>
+    <w:p>
+      <w:pPr>
+        <w:pStyle w:val="ListBullet"/>
+        <w:numPr>
+          <w:ilvl w:val="1"/>
+          <w:numId w:val="21"/>
+        </w:numPr>
+      </w:pPr>
+      <w:r>
+        <w:rPr>
+          <w:b/>
+          <w:bCs/>
+        </w:rPr>
+        <w:t>US-C3:</w:t>
+      </w:r>
+      <w:r>
+        <w:br/>
+      </w:r>
+      <w:r>
+        <w:rPr>
+          <w:b/>
+          <w:bCs/>
+        </w:rPr>
+        <w:t xml:space="preserve">  </w:t>
+      </w:r>
+      <w:r>
+        <w:t>As a customer, I want to view a restaurant’s menu so that I can see the available food items.</w:t>
+      </w:r>
+    </w:p>
+    <w:p>
+      <w:pPr>
+        <w:pStyle w:val="ListBullet"/>
+        <w:numPr>
+          <w:ilvl w:val="1"/>
+          <w:numId w:val="21"/>
+        </w:numPr>
+      </w:pPr>
+      <w:r>
+        <w:rPr>
+          <w:b/>
+          <w:bCs/>
+        </w:rPr>
+        <w:t>US-C4:</w:t>
+      </w:r>
+      <w:r>
+        <w:tab/>
+      </w:r>
+      <w:r>
+        <w:br/>
+      </w:r>
+      <w:r>
+        <w:rPr>
+          <w:b/>
+          <w:bCs/>
+        </w:rPr>
+        <w:t xml:space="preserve"> </w:t>
+      </w:r>
+      <w:r>
+        <w:t>As a customer, I want to view detailed information about menu items (price, description, images, ingredients) so that I can make informed choices.</w:t>
+      </w:r>
+    </w:p>
+    <w:p>
+      <w:pPr>
+        <w:pStyle w:val="ListBullet"/>
+        <w:numPr>
+          <w:ilvl w:val="0"/>
+          <w:numId w:val="21"/>
+        </w:numPr>
+      </w:pPr>
+      <w:r>
+        <w:t>Cart Management (FR2.3)</w:t>
+      </w:r>
+    </w:p>
+    <w:p>
+      <w:pPr>
+        <w:pStyle w:val="ListBullet"/>
+        <w:numPr>
+          <w:ilvl w:val="1"/>
+          <w:numId w:val="21"/>
+        </w:numPr>
+      </w:pPr>
+      <w:r>
+        <w:rPr>
+          <w:b/>
+          <w:bCs/>
+        </w:rPr>
+        <w:t>US-C5:</w:t>
+      </w:r>
+      <w:r>
+        <w:br/>
+      </w:r>
+      <w:r>
+        <w:rPr>
+          <w:b/>
+          <w:bCs/>
+        </w:rPr>
+        <w:t xml:space="preserve">  </w:t>
+      </w:r>
+      <w:r>
+        <w:t>As a customer, I want to add items to my cart so that I can prepare my order.</w:t>
+      </w:r>
+    </w:p>
+    <w:p>
+      <w:pPr>
+        <w:pStyle w:val="ListBullet"/>
+        <w:numPr>
+          <w:ilvl w:val="1"/>
+          <w:numId w:val="21"/>
+        </w:numPr>
+      </w:pPr>
+      <w:r>
+        <w:rPr>
+          <w:b/>
+          <w:bCs/>
+        </w:rPr>
+        <w:t>US-C6:</w:t>
+      </w:r>
+      <w:r>
+        <w:br/>
+      </w:r>
+      <w:r>
+        <w:rPr>
+          <w:b/>
+          <w:bCs/>
+        </w:rPr>
+        <w:t xml:space="preserve"> </w:t>
+      </w:r>
+      <w:r>
+        <w:t xml:space="preserve"> As a customer, I want to remove items from my cart so that I can adjust my order before checkout.</w:t>
+      </w:r>
+    </w:p>
+    <w:p>
+      <w:pPr>
+        <w:pStyle w:val="ListBullet"/>
+        <w:numPr>
+          <w:ilvl w:val="1"/>
+          <w:numId w:val="21"/>
+        </w:numPr>
+      </w:pPr>
+      <w:r>
+        <w:rPr>
+          <w:b/>
+          <w:bCs/>
+        </w:rPr>
+        <w:t>US-C7:</w:t>
+      </w:r>
+      <w:r>
+        <w:br/>
+      </w:r>
+      <w:r>
+        <w:rPr>
+          <w:b/>
+          <w:bCs/>
+        </w:rPr>
+        <w:t xml:space="preserve"> </w:t>
+      </w:r>
+      <w:r>
+        <w:t xml:space="preserve"> As a customer, I want to update item quantities in my cart so that I can customize my order easily.</w:t>
+      </w:r>
+    </w:p>
+    <w:p>
+      <w:pPr>
+        <w:pStyle w:val="ListBullet"/>
+        <w:numPr>
+          <w:ilvl w:val="0"/>
+          <w:numId w:val="21"/>
+        </w:numPr>
+      </w:pPr>
+      <w:r>
+        <w:t>Order Placement (FR2.4)</w:t>
+      </w:r>
+    </w:p>
+    <w:p>
+      <w:pPr>
+        <w:pStyle w:val="ListBullet"/>
+        <w:numPr>
+          <w:ilvl w:val="1"/>
+          <w:numId w:val="21"/>
+        </w:numPr>
+      </w:pPr>
+      <w:r>
+        <w:rPr>
+          <w:b/>
+          <w:bCs/>
+        </w:rPr>
+        <w:t>US-C8:</w:t>
+      </w:r>
+      <w:r>
+        <w:br/>
+      </w:r>
+      <w:r>
+        <w:rPr>
+          <w:b/>
+          <w:bCs/>
+        </w:rPr>
+        <w:t xml:space="preserve"> </w:t>
+      </w:r>
+      <w:r>
+        <w:t xml:space="preserve"> As a customer, I want to place an order so that I can purchase the items in my cart.</w:t>
+      </w:r>
+    </w:p>
+    <w:p>
+      <w:pPr>
+        <w:pStyle w:val="ListBullet"/>
+        <w:numPr>
+          <w:ilvl w:val="1"/>
+          <w:numId w:val="21"/>
+        </w:numPr>
+      </w:pPr>
+      <w:r>
+        <w:rPr>
+          <w:b/>
+          <w:bCs/>
+        </w:rPr>
+        <w:t>US-C9:</w:t>
+      </w:r>
+      <w:r>
+        <w:br/>
+      </w:r>
+      <w:r>
+        <w:rPr>
+          <w:b/>
+          <w:bCs/>
+        </w:rPr>
+        <w:t xml:space="preserve"> </w:t>
+      </w:r>
+      <w:r>
+        <w:t xml:space="preserve"> As a customer, I want to choose a payment method (e.g., card, wallet, cash) so that I can pay in the way that suits me best.</w:t>
+      </w:r>
+    </w:p>
+    <w:p>
+      <w:pPr>
+        <w:pStyle w:val="ListBullet"/>
+        <w:numPr>
+          <w:ilvl w:val="0"/>
+          <w:numId w:val="21"/>
+        </w:numPr>
+      </w:pPr>
+      <w:r>
+        <w:t>Order Tracking (FR2.5)</w:t>
+      </w:r>
+    </w:p>
+    <w:p>
+      <w:pPr>
+        <w:pStyle w:val="ListBullet"/>
+        <w:numPr>
+          <w:ilvl w:val="1"/>
+          <w:numId w:val="21"/>
+        </w:numPr>
+      </w:pPr>
+      <w:r>
+        <w:rPr>
+          <w:b/>
+          <w:bCs/>
+        </w:rPr>
+        <w:t>US-C10:</w:t>
+      </w:r>
+      <w:r>
+        <w:br/>
+      </w:r>
+      <w:r>
+        <w:rPr>
+          <w:b/>
+          <w:bCs/>
+        </w:rPr>
+        <w:t xml:space="preserve"> </w:t>
+      </w:r>
+      <w:r>
+        <w:t xml:space="preserve"> As a customer, I want to track the status of my order (e.g., placed, preparing, out for delivery) so that I know when to expect my food.</w:t>
+      </w:r>
+    </w:p>
+    <w:p>
+      <w:pPr>
+        <w:pStyle w:val="ListBullet"/>
+        <w:numPr>
+          <w:ilvl w:val="0"/>
+          <w:numId w:val="21"/>
+        </w:numPr>
+      </w:pPr>
+      <w:r>
+        <w:t>Order History (FR2.6)</w:t>
+      </w:r>
+    </w:p>
+    <w:p>
+      <w:pPr>
+        <w:pStyle w:val="ListBullet"/>
+        <w:numPr>
+          <w:ilvl w:val="1"/>
+          <w:numId w:val="21"/>
+        </w:numPr>
+      </w:pPr>
+      <w:r>
+        <w:rPr>
+          <w:b/>
+          <w:bCs/>
+        </w:rPr>
+        <w:t>US-C11:</w:t>
+      </w:r>
+      <w:r>
+        <w:br/>
+      </w:r>
+      <w:r>
+        <w:rPr>
+          <w:b/>
+          <w:bCs/>
+        </w:rPr>
+        <w:t xml:space="preserve">  </w:t>
+      </w:r>
+      <w:r>
+        <w:t>As a customer, I want to view my past orders so that I can easily reorder meals or review what I've purchased before.</w:t>
       </w:r>
     </w:p>
     <w:p>
@@ -1817,6 +2246,92 @@
     </w:lvl>
   </w:abstractNum>
   <w:abstractNum w:abstractNumId="9" w15:restartNumberingAfterBreak="0">
+    <w:nsid w:val="0CF54A68"/>
+    <w:multiLevelType w:val="hybridMultilevel"/>
+    <w:tmpl w:val="015EE0A4"/>
+    <w:lvl w:ilvl="0" w:tplc="9FB0A7C6">
+      <w:start w:val="1"/>
+      <w:numFmt w:val="decimal"/>
+      <w:lvlText w:val="%1."/>
+      <w:lvlJc w:val="left"/>
+      <w:pPr>
+        <w:ind w:left="720" w:hanging="360"/>
+      </w:pPr>
+    </w:lvl>
+    <w:lvl w:ilvl="1" w:tplc="EB362C54">
+      <w:start w:val="1"/>
+      <w:numFmt w:val="lowerLetter"/>
+      <w:lvlText w:val="%2."/>
+      <w:lvlJc w:val="left"/>
+      <w:pPr>
+        <w:ind w:left="1440" w:hanging="360"/>
+      </w:pPr>
+    </w:lvl>
+    <w:lvl w:ilvl="2" w:tplc="DB4ED806">
+      <w:start w:val="1"/>
+      <w:numFmt w:val="lowerRoman"/>
+      <w:lvlText w:val="%3."/>
+      <w:lvlJc w:val="right"/>
+      <w:pPr>
+        <w:ind w:left="2160" w:hanging="180"/>
+      </w:pPr>
+    </w:lvl>
+    <w:lvl w:ilvl="3" w:tplc="1F76633C">
+      <w:start w:val="1"/>
+      <w:numFmt w:val="decimal"/>
+      <w:lvlText w:val="%4."/>
+      <w:lvlJc w:val="left"/>
+      <w:pPr>
+        <w:ind w:left="2880" w:hanging="360"/>
+      </w:pPr>
+    </w:lvl>
+    <w:lvl w:ilvl="4" w:tplc="84E8497C">
+      <w:start w:val="1"/>
+      <w:numFmt w:val="lowerLetter"/>
+      <w:lvlText w:val="%5."/>
+      <w:lvlJc w:val="left"/>
+      <w:pPr>
+        <w:ind w:left="3600" w:hanging="360"/>
+      </w:pPr>
+    </w:lvl>
+    <w:lvl w:ilvl="5" w:tplc="9C969AE0">
+      <w:start w:val="1"/>
+      <w:numFmt w:val="lowerRoman"/>
+      <w:lvlText w:val="%6."/>
+      <w:lvlJc w:val="right"/>
+      <w:pPr>
+        <w:ind w:left="4320" w:hanging="180"/>
+      </w:pPr>
+    </w:lvl>
+    <w:lvl w:ilvl="6" w:tplc="289A1D1A">
+      <w:start w:val="1"/>
+      <w:numFmt w:val="decimal"/>
+      <w:lvlText w:val="%7."/>
+      <w:lvlJc w:val="left"/>
+      <w:pPr>
+        <w:ind w:left="5040" w:hanging="360"/>
+      </w:pPr>
+    </w:lvl>
+    <w:lvl w:ilvl="7" w:tplc="CA4A189A">
+      <w:start w:val="1"/>
+      <w:numFmt w:val="lowerLetter"/>
+      <w:lvlText w:val="%8."/>
+      <w:lvlJc w:val="left"/>
+      <w:pPr>
+        <w:ind w:left="5760" w:hanging="360"/>
+      </w:pPr>
+    </w:lvl>
+    <w:lvl w:ilvl="8" w:tplc="419C5678">
+      <w:start w:val="1"/>
+      <w:numFmt w:val="lowerRoman"/>
+      <w:lvlText w:val="%9."/>
+      <w:lvlJc w:val="right"/>
+      <w:pPr>
+        <w:ind w:left="6480" w:hanging="180"/>
+      </w:pPr>
+    </w:lvl>
+  </w:abstractNum>
+  <w:abstractNum w:abstractNumId="10" w15:restartNumberingAfterBreak="0">
     <w:nsid w:val="14C4508C"/>
     <w:multiLevelType w:val="multilevel"/>
     <w:tmpl w:val="AA46B122"/>
@@ -1965,7 +2480,7 @@
       </w:rPr>
     </w:lvl>
   </w:abstractNum>
-  <w:abstractNum w:abstractNumId="10" w15:restartNumberingAfterBreak="0">
+  <w:abstractNum w:abstractNumId="11" w15:restartNumberingAfterBreak="0">
     <w:nsid w:val="1F301CAB"/>
     <w:multiLevelType w:val="multilevel"/>
     <w:tmpl w:val="E2928954"/>
@@ -2114,7 +2629,7 @@
       </w:rPr>
     </w:lvl>
   </w:abstractNum>
-  <w:abstractNum w:abstractNumId="11" w15:restartNumberingAfterBreak="0">
+  <w:abstractNum w:abstractNumId="12" w15:restartNumberingAfterBreak="0">
     <w:nsid w:val="22D15C42"/>
     <w:multiLevelType w:val="multilevel"/>
     <w:tmpl w:val="0FE64DDA"/>
@@ -2227,7 +2742,7 @@
       </w:pPr>
     </w:lvl>
   </w:abstractNum>
-  <w:abstractNum w:abstractNumId="12" w15:restartNumberingAfterBreak="0">
+  <w:abstractNum w:abstractNumId="13" w15:restartNumberingAfterBreak="0">
     <w:nsid w:val="23CD30AB"/>
     <w:multiLevelType w:val="multilevel"/>
     <w:tmpl w:val="8EF4C5D8"/>
@@ -2376,7 +2891,7 @@
       </w:rPr>
     </w:lvl>
   </w:abstractNum>
-  <w:abstractNum w:abstractNumId="13" w15:restartNumberingAfterBreak="0">
+  <w:abstractNum w:abstractNumId="14" w15:restartNumberingAfterBreak="0">
     <w:nsid w:val="339772A6"/>
     <w:multiLevelType w:val="multilevel"/>
     <w:tmpl w:val="389E5A3C"/>
@@ -2489,7 +3004,7 @@
       </w:pPr>
     </w:lvl>
   </w:abstractNum>
-  <w:abstractNum w:abstractNumId="14" w15:restartNumberingAfterBreak="0">
+  <w:abstractNum w:abstractNumId="15" w15:restartNumberingAfterBreak="0">
     <w:nsid w:val="349858F9"/>
     <w:multiLevelType w:val="multilevel"/>
     <w:tmpl w:val="1444E8E6"/>
@@ -2638,7 +3153,7 @@
       </w:rPr>
     </w:lvl>
   </w:abstractNum>
-  <w:abstractNum w:abstractNumId="15" w15:restartNumberingAfterBreak="0">
+  <w:abstractNum w:abstractNumId="16" w15:restartNumberingAfterBreak="0">
     <w:nsid w:val="42D51615"/>
     <w:multiLevelType w:val="hybridMultilevel"/>
     <w:tmpl w:val="AFEC7FB2"/>
@@ -2751,7 +3266,7 @@
       </w:rPr>
     </w:lvl>
   </w:abstractNum>
-  <w:abstractNum w:abstractNumId="16" w15:restartNumberingAfterBreak="0">
+  <w:abstractNum w:abstractNumId="17" w15:restartNumberingAfterBreak="0">
     <w:nsid w:val="4823306D"/>
     <w:multiLevelType w:val="multilevel"/>
     <w:tmpl w:val="049C2470"/>
@@ -2900,7 +3415,7 @@
       </w:rPr>
     </w:lvl>
   </w:abstractNum>
-  <w:abstractNum w:abstractNumId="17" w15:restartNumberingAfterBreak="0">
+  <w:abstractNum w:abstractNumId="18" w15:restartNumberingAfterBreak="0">
     <w:nsid w:val="613034D3"/>
     <w:multiLevelType w:val="multilevel"/>
     <w:tmpl w:val="A356B696"/>
@@ -3049,7 +3564,7 @@
       </w:rPr>
     </w:lvl>
   </w:abstractNum>
-  <w:abstractNum w:abstractNumId="18" w15:restartNumberingAfterBreak="0">
+  <w:abstractNum w:abstractNumId="19" w15:restartNumberingAfterBreak="0">
     <w:nsid w:val="688F10E7"/>
     <w:multiLevelType w:val="multilevel"/>
     <w:tmpl w:val="2E3E6056"/>
@@ -3198,7 +3713,7 @@
       </w:rPr>
     </w:lvl>
   </w:abstractNum>
-  <w:abstractNum w:abstractNumId="19" w15:restartNumberingAfterBreak="0">
+  <w:abstractNum w:abstractNumId="20" w15:restartNumberingAfterBreak="0">
     <w:nsid w:val="74DC5BB5"/>
     <w:multiLevelType w:val="multilevel"/>
     <w:tmpl w:val="EA8ECE20"/>
@@ -3375,37 +3890,67 @@
     <w:abstractNumId w:val="0"/>
   </w:num>
   <w:num w:numId="10" w16cid:durableId="815532534">
+    <w:abstractNumId w:val="16"/>
+  </w:num>
+  <w:num w:numId="11" w16cid:durableId="630550896">
+    <w:abstractNumId w:val="17"/>
+  </w:num>
+  <w:num w:numId="12" w16cid:durableId="684986774">
     <w:abstractNumId w:val="15"/>
   </w:num>
-  <w:num w:numId="11" w16cid:durableId="630550896">
-    <w:abstractNumId w:val="16"/>
+  <w:num w:numId="13" w16cid:durableId="404256746">
+    <w:abstractNumId w:val="18"/>
   </w:num>
-  <w:num w:numId="12" w16cid:durableId="684986774">
+  <w:num w:numId="14" w16cid:durableId="2121946985">
+    <w:abstractNumId w:val="12"/>
+  </w:num>
+  <w:num w:numId="15" w16cid:durableId="2101101641">
+    <w:abstractNumId w:val="10"/>
+  </w:num>
+  <w:num w:numId="16" w16cid:durableId="358312490">
+    <w:abstractNumId w:val="19"/>
+  </w:num>
+  <w:num w:numId="17" w16cid:durableId="1078671840">
+    <w:abstractNumId w:val="13"/>
+  </w:num>
+  <w:num w:numId="18" w16cid:durableId="786045007">
+    <w:abstractNumId w:val="20"/>
+  </w:num>
+  <w:num w:numId="19" w16cid:durableId="501550294">
     <w:abstractNumId w:val="14"/>
   </w:num>
-  <w:num w:numId="13" w16cid:durableId="404256746">
-    <w:abstractNumId w:val="17"/>
-  </w:num>
-  <w:num w:numId="14" w16cid:durableId="2121946985">
+  <w:num w:numId="20" w16cid:durableId="1962884163">
     <w:abstractNumId w:val="11"/>
   </w:num>
-  <w:num w:numId="15" w16cid:durableId="2101101641">
+  <w:num w:numId="21" w16cid:durableId="1235623685">
     <w:abstractNumId w:val="9"/>
-  </w:num>
-  <w:num w:numId="16" w16cid:durableId="358312490">
-    <w:abstractNumId w:val="18"/>
-  </w:num>
-  <w:num w:numId="17" w16cid:durableId="1078671840">
-    <w:abstractNumId w:val="12"/>
-  </w:num>
-  <w:num w:numId="18" w16cid:durableId="786045007">
-    <w:abstractNumId w:val="19"/>
-  </w:num>
-  <w:num w:numId="19" w16cid:durableId="501550294">
-    <w:abstractNumId w:val="13"/>
-  </w:num>
-  <w:num w:numId="20" w16cid:durableId="1962884163">
-    <w:abstractNumId w:val="10"/>
+    <w:lvlOverride w:ilvl="0">
+      <w:startOverride w:val="1"/>
+    </w:lvlOverride>
+    <w:lvlOverride w:ilvl="1">
+      <w:startOverride w:val="1"/>
+    </w:lvlOverride>
+    <w:lvlOverride w:ilvl="2">
+      <w:startOverride w:val="1"/>
+    </w:lvlOverride>
+    <w:lvlOverride w:ilvl="3">
+      <w:startOverride w:val="1"/>
+    </w:lvlOverride>
+    <w:lvlOverride w:ilvl="4">
+      <w:startOverride w:val="1"/>
+    </w:lvlOverride>
+    <w:lvlOverride w:ilvl="5">
+      <w:startOverride w:val="1"/>
+    </w:lvlOverride>
+    <w:lvlOverride w:ilvl="6">
+      <w:startOverride w:val="1"/>
+    </w:lvlOverride>
+    <w:lvlOverride w:ilvl="7">
+      <w:startOverride w:val="1"/>
+    </w:lvlOverride>
+    <w:lvlOverride w:ilvl="8">
+      <w:startOverride w:val="1"/>
+    </w:lvlOverride>
   </w:num>
 </w:numbering>
 </file>
@@ -4013,7 +4558,6 @@
   <w:style w:type="character" w:default="1" w:styleId="DefaultParagraphFont">
     <w:name w:val="Default Paragraph Font"/>
     <w:uiPriority w:val="1"/>
-    <w:semiHidden/>
     <w:unhideWhenUsed/>
   </w:style>
   <w:style w:type="table" w:default="1" w:styleId="TableNormal">
@@ -12931,7 +13475,7 @@
       </w:tcPr>
     </w:tblStylePr>
   </w:style>
-  <w:style w:type="table" w:styleId="ColourfulShading">
+  <w:style w:type="table" w:styleId="ColorfulShading">
     <w:name w:val="Colorful Shading"/>
     <w:basedOn w:val="TableNormal"/>
     <w:uiPriority w:val="71"/>
@@ -13046,7 +13590,7 @@
       </w:rPr>
     </w:tblStylePr>
   </w:style>
-  <w:style w:type="table" w:styleId="ColourfulShadingAccent1">
+  <w:style w:type="table" w:styleId="ColorfulShading-Accent1">
     <w:name w:val="Colorful Shading Accent 1"/>
     <w:basedOn w:val="TableNormal"/>
     <w:uiPriority w:val="71"/>
@@ -13161,7 +13705,7 @@
       </w:rPr>
     </w:tblStylePr>
   </w:style>
-  <w:style w:type="table" w:styleId="ColourfulShadingAccent2">
+  <w:style w:type="table" w:styleId="ColorfulShading-Accent2">
     <w:name w:val="Colorful Shading Accent 2"/>
     <w:basedOn w:val="TableNormal"/>
     <w:uiPriority w:val="71"/>
@@ -13276,7 +13820,7 @@
       </w:rPr>
     </w:tblStylePr>
   </w:style>
-  <w:style w:type="table" w:styleId="ColourfulShadingAccent3">
+  <w:style w:type="table" w:styleId="ColorfulShading-Accent3">
     <w:name w:val="Colorful Shading Accent 3"/>
     <w:basedOn w:val="TableNormal"/>
     <w:uiPriority w:val="71"/>
@@ -13381,7 +13925,7 @@
       </w:tcPr>
     </w:tblStylePr>
   </w:style>
-  <w:style w:type="table" w:styleId="ColourfulShadingAccent4">
+  <w:style w:type="table" w:styleId="ColorfulShading-Accent4">
     <w:name w:val="Colorful Shading Accent 4"/>
     <w:basedOn w:val="TableNormal"/>
     <w:uiPriority w:val="71"/>
@@ -13496,7 +14040,7 @@
       </w:rPr>
     </w:tblStylePr>
   </w:style>
-  <w:style w:type="table" w:styleId="ColourfulShadingAccent5">
+  <w:style w:type="table" w:styleId="ColorfulShading-Accent5">
     <w:name w:val="Colorful Shading Accent 5"/>
     <w:basedOn w:val="TableNormal"/>
     <w:uiPriority w:val="71"/>
@@ -13611,7 +14155,7 @@
       </w:rPr>
     </w:tblStylePr>
   </w:style>
-  <w:style w:type="table" w:styleId="ColourfulShadingAccent6">
+  <w:style w:type="table" w:styleId="ColorfulShading-Accent6">
     <w:name w:val="Colorful Shading Accent 6"/>
     <w:basedOn w:val="TableNormal"/>
     <w:uiPriority w:val="71"/>
@@ -13726,7 +14270,7 @@
       </w:rPr>
     </w:tblStylePr>
   </w:style>
-  <w:style w:type="table" w:styleId="ColourfulList">
+  <w:style w:type="table" w:styleId="ColorfulList">
     <w:name w:val="Colorful List"/>
     <w:basedOn w:val="TableNormal"/>
     <w:uiPriority w:val="72"/>
@@ -13805,7 +14349,7 @@
       </w:tcPr>
     </w:tblStylePr>
   </w:style>
-  <w:style w:type="table" w:styleId="ColourfulListAccent1">
+  <w:style w:type="table" w:styleId="ColorfulList-Accent1">
     <w:name w:val="Colorful List Accent 1"/>
     <w:basedOn w:val="TableNormal"/>
     <w:uiPriority w:val="72"/>
@@ -13884,7 +14428,7 @@
       </w:tcPr>
     </w:tblStylePr>
   </w:style>
-  <w:style w:type="table" w:styleId="ColourfulListAccent2">
+  <w:style w:type="table" w:styleId="ColorfulList-Accent2">
     <w:name w:val="Colorful List Accent 2"/>
     <w:basedOn w:val="TableNormal"/>
     <w:uiPriority w:val="72"/>
@@ -13963,7 +14507,7 @@
       </w:tcPr>
     </w:tblStylePr>
   </w:style>
-  <w:style w:type="table" w:styleId="ColourfulListAccent3">
+  <w:style w:type="table" w:styleId="ColorfulList-Accent3">
     <w:name w:val="Colorful List Accent 3"/>
     <w:basedOn w:val="TableNormal"/>
     <w:uiPriority w:val="72"/>
@@ -14042,7 +14586,7 @@
       </w:tcPr>
     </w:tblStylePr>
   </w:style>
-  <w:style w:type="table" w:styleId="ColourfulListAccent4">
+  <w:style w:type="table" w:styleId="ColorfulList-Accent4">
     <w:name w:val="Colorful List Accent 4"/>
     <w:basedOn w:val="TableNormal"/>
     <w:uiPriority w:val="72"/>
@@ -14121,7 +14665,7 @@
       </w:tcPr>
     </w:tblStylePr>
   </w:style>
-  <w:style w:type="table" w:styleId="ColourfulListAccent5">
+  <w:style w:type="table" w:styleId="ColorfulList-Accent5">
     <w:name w:val="Colorful List Accent 5"/>
     <w:basedOn w:val="TableNormal"/>
     <w:uiPriority w:val="72"/>
@@ -14200,7 +14744,7 @@
       </w:tcPr>
     </w:tblStylePr>
   </w:style>
-  <w:style w:type="table" w:styleId="ColourfulListAccent6">
+  <w:style w:type="table" w:styleId="ColorfulList-Accent6">
     <w:name w:val="Colorful List Accent 6"/>
     <w:basedOn w:val="TableNormal"/>
     <w:uiPriority w:val="72"/>
@@ -14279,7 +14823,7 @@
       </w:tcPr>
     </w:tblStylePr>
   </w:style>
-  <w:style w:type="table" w:styleId="ColourfulGrid">
+  <w:style w:type="table" w:styleId="ColorfulGrid">
     <w:name w:val="Colorful Grid"/>
     <w:basedOn w:val="TableNormal"/>
     <w:uiPriority w:val="73"/>
@@ -14352,7 +14896,7 @@
       </w:tcPr>
     </w:tblStylePr>
   </w:style>
-  <w:style w:type="table" w:styleId="ColourfulGridAccent1">
+  <w:style w:type="table" w:styleId="ColorfulGrid-Accent1">
     <w:name w:val="Colorful Grid Accent 1"/>
     <w:basedOn w:val="TableNormal"/>
     <w:uiPriority w:val="73"/>
@@ -14425,7 +14969,7 @@
       </w:tcPr>
     </w:tblStylePr>
   </w:style>
-  <w:style w:type="table" w:styleId="ColourfulGridAccent2">
+  <w:style w:type="table" w:styleId="ColorfulGrid-Accent2">
     <w:name w:val="Colorful Grid Accent 2"/>
     <w:basedOn w:val="TableNormal"/>
     <w:uiPriority w:val="73"/>
@@ -14498,7 +15042,7 @@
       </w:tcPr>
     </w:tblStylePr>
   </w:style>
-  <w:style w:type="table" w:styleId="ColourfulGridAccent3">
+  <w:style w:type="table" w:styleId="ColorfulGrid-Accent3">
     <w:name w:val="Colorful Grid Accent 3"/>
     <w:basedOn w:val="TableNormal"/>
     <w:uiPriority w:val="73"/>
@@ -14571,7 +15115,7 @@
       </w:tcPr>
     </w:tblStylePr>
   </w:style>
-  <w:style w:type="table" w:styleId="ColourfulGridAccent4">
+  <w:style w:type="table" w:styleId="ColorfulGrid-Accent4">
     <w:name w:val="Colorful Grid Accent 4"/>
     <w:basedOn w:val="TableNormal"/>
     <w:uiPriority w:val="73"/>
@@ -14644,7 +15188,7 @@
       </w:tcPr>
     </w:tblStylePr>
   </w:style>
-  <w:style w:type="table" w:styleId="ColourfulGridAccent5">
+  <w:style w:type="table" w:styleId="ColorfulGrid-Accent5">
     <w:name w:val="Colorful Grid Accent 5"/>
     <w:basedOn w:val="TableNormal"/>
     <w:uiPriority w:val="73"/>
@@ -14717,7 +15261,7 @@
       </w:tcPr>
     </w:tblStylePr>
   </w:style>
-  <w:style w:type="table" w:styleId="ColourfulGridAccent6">
+  <w:style w:type="table" w:styleId="ColorfulGrid-Accent6">
     <w:name w:val="Colorful Grid Accent 6"/>
     <w:basedOn w:val="TableNormal"/>
     <w:uiPriority w:val="73"/>

</xml_diff>

<commit_message>
add user stories for customer features (#1)
</commit_message>
<xml_diff>
--- a/Poject documentation/Food_Ordering_System_Requirements.docx
+++ b/Poject documentation/Food_Ordering_System_Requirements.docx
@@ -1611,6 +1611,435 @@
       </w:pPr>
       <w:r>
         <w:t>Account disabled → show warning.</w:t>
+      </w:r>
+    </w:p>
+    <w:p>
+      <w:pPr>
+        <w:pStyle w:val="ListBullet"/>
+        <w:numPr>
+          <w:ilvl w:val="0"/>
+          <w:numId w:val="0"/>
+        </w:numPr>
+        <w:ind w:left="360"/>
+      </w:pPr>
+    </w:p>
+    <w:p>
+      <w:pPr>
+        <w:pStyle w:val="Heading2"/>
+      </w:pPr>
+      <w:r>
+        <w:t>User Stories</w:t>
+      </w:r>
+    </w:p>
+    <w:p>
+      <w:pPr>
+        <w:pStyle w:val="ListBullet"/>
+        <w:numPr>
+          <w:ilvl w:val="0"/>
+          <w:numId w:val="0"/>
+        </w:numPr>
+        <w:ind w:left="360" w:hanging="360"/>
+        <w:rPr>
+          <w:b/>
+          <w:bCs/>
+        </w:rPr>
+      </w:pPr>
+      <w:r>
+        <w:rPr>
+          <w:b/>
+          <w:bCs/>
+        </w:rPr>
+        <w:t>Customer Features</w:t>
+      </w:r>
+    </w:p>
+    <w:p>
+      <w:pPr>
+        <w:pStyle w:val="ListBullet"/>
+        <w:numPr>
+          <w:ilvl w:val="0"/>
+          <w:numId w:val="0"/>
+        </w:numPr>
+        <w:ind w:left="360"/>
+      </w:pPr>
+      <w:r>
+        <w:t>As a customer, I want to browse restaurants, explore menus, manage my cart, place orders, and track them so that I can conveniently order food online.</w:t>
+      </w:r>
+    </w:p>
+    <w:p>
+      <w:pPr>
+        <w:pStyle w:val="ListBullet"/>
+        <w:numPr>
+          <w:ilvl w:val="0"/>
+          <w:numId w:val="21"/>
+        </w:numPr>
+      </w:pPr>
+      <w:r>
+        <w:t>Restaurant Browsing (FR2.1)</w:t>
+      </w:r>
+    </w:p>
+    <w:p>
+      <w:pPr>
+        <w:pStyle w:val="ListBullet"/>
+        <w:numPr>
+          <w:ilvl w:val="1"/>
+          <w:numId w:val="21"/>
+        </w:numPr>
+      </w:pPr>
+      <w:r>
+        <w:rPr>
+          <w:b/>
+          <w:bCs/>
+        </w:rPr>
+        <w:t>US-C1:</w:t>
+      </w:r>
+      <w:r>
+        <w:br/>
+        <w:t xml:space="preserve">  As a customer, I want to browse a list of restaurants so that I can choose where to order food from.</w:t>
+      </w:r>
+    </w:p>
+    <w:p>
+      <w:pPr>
+        <w:pStyle w:val="ListBullet"/>
+        <w:numPr>
+          <w:ilvl w:val="1"/>
+          <w:numId w:val="21"/>
+        </w:numPr>
+      </w:pPr>
+      <w:r>
+        <w:rPr>
+          <w:b/>
+          <w:bCs/>
+        </w:rPr>
+        <w:lastRenderedPageBreak/>
+        <w:t>US-C2:</w:t>
+      </w:r>
+      <w:r>
+        <w:br/>
+        <w:t xml:space="preserve">  As a customer, I want to filter restaurants by criteria (e.g., cuisine, rating, distance) so that I can quickly find places that match my preferences.</w:t>
+      </w:r>
+    </w:p>
+    <w:p>
+      <w:pPr>
+        <w:pStyle w:val="ListBullet"/>
+        <w:numPr>
+          <w:ilvl w:val="0"/>
+          <w:numId w:val="21"/>
+        </w:numPr>
+      </w:pPr>
+      <w:r>
+        <w:t>Menu Browsing (FR2.2)</w:t>
+      </w:r>
+    </w:p>
+    <w:p>
+      <w:pPr>
+        <w:pStyle w:val="ListBullet"/>
+        <w:numPr>
+          <w:ilvl w:val="1"/>
+          <w:numId w:val="21"/>
+        </w:numPr>
+      </w:pPr>
+      <w:r>
+        <w:rPr>
+          <w:b/>
+          <w:bCs/>
+        </w:rPr>
+        <w:t>US-C3:</w:t>
+      </w:r>
+      <w:r>
+        <w:br/>
+      </w:r>
+      <w:r>
+        <w:rPr>
+          <w:b/>
+          <w:bCs/>
+        </w:rPr>
+        <w:t xml:space="preserve">  </w:t>
+      </w:r>
+      <w:r>
+        <w:t>As a customer, I want to view a restaurant’s menu so that I can see the available food items.</w:t>
+      </w:r>
+    </w:p>
+    <w:p>
+      <w:pPr>
+        <w:pStyle w:val="ListBullet"/>
+        <w:numPr>
+          <w:ilvl w:val="1"/>
+          <w:numId w:val="21"/>
+        </w:numPr>
+      </w:pPr>
+      <w:r>
+        <w:rPr>
+          <w:b/>
+          <w:bCs/>
+        </w:rPr>
+        <w:t>US-C4:</w:t>
+      </w:r>
+      <w:r>
+        <w:tab/>
+      </w:r>
+      <w:r>
+        <w:br/>
+      </w:r>
+      <w:r>
+        <w:rPr>
+          <w:b/>
+          <w:bCs/>
+        </w:rPr>
+        <w:t xml:space="preserve"> </w:t>
+      </w:r>
+      <w:r>
+        <w:t>As a customer, I want to view detailed information about menu items (price, description, images, ingredients) so that I can make informed choices.</w:t>
+      </w:r>
+    </w:p>
+    <w:p>
+      <w:pPr>
+        <w:pStyle w:val="ListBullet"/>
+        <w:numPr>
+          <w:ilvl w:val="0"/>
+          <w:numId w:val="21"/>
+        </w:numPr>
+      </w:pPr>
+      <w:r>
+        <w:t>Cart Management (FR2.3)</w:t>
+      </w:r>
+    </w:p>
+    <w:p>
+      <w:pPr>
+        <w:pStyle w:val="ListBullet"/>
+        <w:numPr>
+          <w:ilvl w:val="1"/>
+          <w:numId w:val="21"/>
+        </w:numPr>
+      </w:pPr>
+      <w:r>
+        <w:rPr>
+          <w:b/>
+          <w:bCs/>
+        </w:rPr>
+        <w:t>US-C5:</w:t>
+      </w:r>
+      <w:r>
+        <w:br/>
+      </w:r>
+      <w:r>
+        <w:rPr>
+          <w:b/>
+          <w:bCs/>
+        </w:rPr>
+        <w:t xml:space="preserve">  </w:t>
+      </w:r>
+      <w:r>
+        <w:t>As a customer, I want to add items to my cart so that I can prepare my order.</w:t>
+      </w:r>
+    </w:p>
+    <w:p>
+      <w:pPr>
+        <w:pStyle w:val="ListBullet"/>
+        <w:numPr>
+          <w:ilvl w:val="1"/>
+          <w:numId w:val="21"/>
+        </w:numPr>
+      </w:pPr>
+      <w:r>
+        <w:rPr>
+          <w:b/>
+          <w:bCs/>
+        </w:rPr>
+        <w:t>US-C6:</w:t>
+      </w:r>
+      <w:r>
+        <w:br/>
+      </w:r>
+      <w:r>
+        <w:rPr>
+          <w:b/>
+          <w:bCs/>
+        </w:rPr>
+        <w:t xml:space="preserve"> </w:t>
+      </w:r>
+      <w:r>
+        <w:t xml:space="preserve"> As a customer, I want to remove items from my cart so that I can adjust my order before checkout.</w:t>
+      </w:r>
+    </w:p>
+    <w:p>
+      <w:pPr>
+        <w:pStyle w:val="ListBullet"/>
+        <w:numPr>
+          <w:ilvl w:val="1"/>
+          <w:numId w:val="21"/>
+        </w:numPr>
+      </w:pPr>
+      <w:r>
+        <w:rPr>
+          <w:b/>
+          <w:bCs/>
+        </w:rPr>
+        <w:t>US-C7:</w:t>
+      </w:r>
+      <w:r>
+        <w:br/>
+      </w:r>
+      <w:r>
+        <w:rPr>
+          <w:b/>
+          <w:bCs/>
+        </w:rPr>
+        <w:t xml:space="preserve"> </w:t>
+      </w:r>
+      <w:r>
+        <w:t xml:space="preserve"> As a customer, I want to update item quantities in my cart so that I can customize my order easily.</w:t>
+      </w:r>
+    </w:p>
+    <w:p>
+      <w:pPr>
+        <w:pStyle w:val="ListBullet"/>
+        <w:numPr>
+          <w:ilvl w:val="0"/>
+          <w:numId w:val="21"/>
+        </w:numPr>
+      </w:pPr>
+      <w:r>
+        <w:t>Order Placement (FR2.4)</w:t>
+      </w:r>
+    </w:p>
+    <w:p>
+      <w:pPr>
+        <w:pStyle w:val="ListBullet"/>
+        <w:numPr>
+          <w:ilvl w:val="1"/>
+          <w:numId w:val="21"/>
+        </w:numPr>
+      </w:pPr>
+      <w:r>
+        <w:rPr>
+          <w:b/>
+          <w:bCs/>
+        </w:rPr>
+        <w:t>US-C8:</w:t>
+      </w:r>
+      <w:r>
+        <w:br/>
+      </w:r>
+      <w:r>
+        <w:rPr>
+          <w:b/>
+          <w:bCs/>
+        </w:rPr>
+        <w:t xml:space="preserve"> </w:t>
+      </w:r>
+      <w:r>
+        <w:t xml:space="preserve"> As a customer, I want to place an order so that I can purchase the items in my cart.</w:t>
+      </w:r>
+    </w:p>
+    <w:p>
+      <w:pPr>
+        <w:pStyle w:val="ListBullet"/>
+        <w:numPr>
+          <w:ilvl w:val="1"/>
+          <w:numId w:val="21"/>
+        </w:numPr>
+      </w:pPr>
+      <w:r>
+        <w:rPr>
+          <w:b/>
+          <w:bCs/>
+        </w:rPr>
+        <w:t>US-C9:</w:t>
+      </w:r>
+      <w:r>
+        <w:br/>
+      </w:r>
+      <w:r>
+        <w:rPr>
+          <w:b/>
+          <w:bCs/>
+        </w:rPr>
+        <w:t xml:space="preserve"> </w:t>
+      </w:r>
+      <w:r>
+        <w:t xml:space="preserve"> As a customer, I want to choose a payment method (e.g., card, wallet, cash) so that I can pay in the way that suits me best.</w:t>
+      </w:r>
+    </w:p>
+    <w:p>
+      <w:pPr>
+        <w:pStyle w:val="ListBullet"/>
+        <w:numPr>
+          <w:ilvl w:val="0"/>
+          <w:numId w:val="21"/>
+        </w:numPr>
+      </w:pPr>
+      <w:r>
+        <w:t>Order Tracking (FR2.5)</w:t>
+      </w:r>
+    </w:p>
+    <w:p>
+      <w:pPr>
+        <w:pStyle w:val="ListBullet"/>
+        <w:numPr>
+          <w:ilvl w:val="1"/>
+          <w:numId w:val="21"/>
+        </w:numPr>
+      </w:pPr>
+      <w:r>
+        <w:rPr>
+          <w:b/>
+          <w:bCs/>
+        </w:rPr>
+        <w:t>US-C10:</w:t>
+      </w:r>
+      <w:r>
+        <w:br/>
+      </w:r>
+      <w:r>
+        <w:rPr>
+          <w:b/>
+          <w:bCs/>
+        </w:rPr>
+        <w:t xml:space="preserve"> </w:t>
+      </w:r>
+      <w:r>
+        <w:t xml:space="preserve"> As a customer, I want to track the status of my order (e.g., placed, preparing, out for delivery) so that I know when to expect my food.</w:t>
+      </w:r>
+    </w:p>
+    <w:p>
+      <w:pPr>
+        <w:pStyle w:val="ListBullet"/>
+        <w:numPr>
+          <w:ilvl w:val="0"/>
+          <w:numId w:val="21"/>
+        </w:numPr>
+      </w:pPr>
+      <w:r>
+        <w:t>Order History (FR2.6)</w:t>
+      </w:r>
+    </w:p>
+    <w:p>
+      <w:pPr>
+        <w:pStyle w:val="ListBullet"/>
+        <w:numPr>
+          <w:ilvl w:val="1"/>
+          <w:numId w:val="21"/>
+        </w:numPr>
+      </w:pPr>
+      <w:r>
+        <w:rPr>
+          <w:b/>
+          <w:bCs/>
+        </w:rPr>
+        <w:t>US-C11:</w:t>
+      </w:r>
+      <w:r>
+        <w:br/>
+      </w:r>
+      <w:r>
+        <w:rPr>
+          <w:b/>
+          <w:bCs/>
+        </w:rPr>
+        <w:t xml:space="preserve">  </w:t>
+      </w:r>
+      <w:r>
+        <w:t>As a customer, I want to view my past orders so that I can easily reorder meals or review what I've purchased before.</w:t>
       </w:r>
     </w:p>
     <w:p>
@@ -1817,6 +2246,92 @@
     </w:lvl>
   </w:abstractNum>
   <w:abstractNum w:abstractNumId="9" w15:restartNumberingAfterBreak="0">
+    <w:nsid w:val="0CF54A68"/>
+    <w:multiLevelType w:val="hybridMultilevel"/>
+    <w:tmpl w:val="015EE0A4"/>
+    <w:lvl w:ilvl="0" w:tplc="9FB0A7C6">
+      <w:start w:val="1"/>
+      <w:numFmt w:val="decimal"/>
+      <w:lvlText w:val="%1."/>
+      <w:lvlJc w:val="left"/>
+      <w:pPr>
+        <w:ind w:left="720" w:hanging="360"/>
+      </w:pPr>
+    </w:lvl>
+    <w:lvl w:ilvl="1" w:tplc="EB362C54">
+      <w:start w:val="1"/>
+      <w:numFmt w:val="lowerLetter"/>
+      <w:lvlText w:val="%2."/>
+      <w:lvlJc w:val="left"/>
+      <w:pPr>
+        <w:ind w:left="1440" w:hanging="360"/>
+      </w:pPr>
+    </w:lvl>
+    <w:lvl w:ilvl="2" w:tplc="DB4ED806">
+      <w:start w:val="1"/>
+      <w:numFmt w:val="lowerRoman"/>
+      <w:lvlText w:val="%3."/>
+      <w:lvlJc w:val="right"/>
+      <w:pPr>
+        <w:ind w:left="2160" w:hanging="180"/>
+      </w:pPr>
+    </w:lvl>
+    <w:lvl w:ilvl="3" w:tplc="1F76633C">
+      <w:start w:val="1"/>
+      <w:numFmt w:val="decimal"/>
+      <w:lvlText w:val="%4."/>
+      <w:lvlJc w:val="left"/>
+      <w:pPr>
+        <w:ind w:left="2880" w:hanging="360"/>
+      </w:pPr>
+    </w:lvl>
+    <w:lvl w:ilvl="4" w:tplc="84E8497C">
+      <w:start w:val="1"/>
+      <w:numFmt w:val="lowerLetter"/>
+      <w:lvlText w:val="%5."/>
+      <w:lvlJc w:val="left"/>
+      <w:pPr>
+        <w:ind w:left="3600" w:hanging="360"/>
+      </w:pPr>
+    </w:lvl>
+    <w:lvl w:ilvl="5" w:tplc="9C969AE0">
+      <w:start w:val="1"/>
+      <w:numFmt w:val="lowerRoman"/>
+      <w:lvlText w:val="%6."/>
+      <w:lvlJc w:val="right"/>
+      <w:pPr>
+        <w:ind w:left="4320" w:hanging="180"/>
+      </w:pPr>
+    </w:lvl>
+    <w:lvl w:ilvl="6" w:tplc="289A1D1A">
+      <w:start w:val="1"/>
+      <w:numFmt w:val="decimal"/>
+      <w:lvlText w:val="%7."/>
+      <w:lvlJc w:val="left"/>
+      <w:pPr>
+        <w:ind w:left="5040" w:hanging="360"/>
+      </w:pPr>
+    </w:lvl>
+    <w:lvl w:ilvl="7" w:tplc="CA4A189A">
+      <w:start w:val="1"/>
+      <w:numFmt w:val="lowerLetter"/>
+      <w:lvlText w:val="%8."/>
+      <w:lvlJc w:val="left"/>
+      <w:pPr>
+        <w:ind w:left="5760" w:hanging="360"/>
+      </w:pPr>
+    </w:lvl>
+    <w:lvl w:ilvl="8" w:tplc="419C5678">
+      <w:start w:val="1"/>
+      <w:numFmt w:val="lowerRoman"/>
+      <w:lvlText w:val="%9."/>
+      <w:lvlJc w:val="right"/>
+      <w:pPr>
+        <w:ind w:left="6480" w:hanging="180"/>
+      </w:pPr>
+    </w:lvl>
+  </w:abstractNum>
+  <w:abstractNum w:abstractNumId="10" w15:restartNumberingAfterBreak="0">
     <w:nsid w:val="14C4508C"/>
     <w:multiLevelType w:val="multilevel"/>
     <w:tmpl w:val="AA46B122"/>
@@ -1965,7 +2480,7 @@
       </w:rPr>
     </w:lvl>
   </w:abstractNum>
-  <w:abstractNum w:abstractNumId="10" w15:restartNumberingAfterBreak="0">
+  <w:abstractNum w:abstractNumId="11" w15:restartNumberingAfterBreak="0">
     <w:nsid w:val="1F301CAB"/>
     <w:multiLevelType w:val="multilevel"/>
     <w:tmpl w:val="E2928954"/>
@@ -2114,7 +2629,7 @@
       </w:rPr>
     </w:lvl>
   </w:abstractNum>
-  <w:abstractNum w:abstractNumId="11" w15:restartNumberingAfterBreak="0">
+  <w:abstractNum w:abstractNumId="12" w15:restartNumberingAfterBreak="0">
     <w:nsid w:val="22D15C42"/>
     <w:multiLevelType w:val="multilevel"/>
     <w:tmpl w:val="0FE64DDA"/>
@@ -2227,7 +2742,7 @@
       </w:pPr>
     </w:lvl>
   </w:abstractNum>
-  <w:abstractNum w:abstractNumId="12" w15:restartNumberingAfterBreak="0">
+  <w:abstractNum w:abstractNumId="13" w15:restartNumberingAfterBreak="0">
     <w:nsid w:val="23CD30AB"/>
     <w:multiLevelType w:val="multilevel"/>
     <w:tmpl w:val="8EF4C5D8"/>
@@ -2376,7 +2891,7 @@
       </w:rPr>
     </w:lvl>
   </w:abstractNum>
-  <w:abstractNum w:abstractNumId="13" w15:restartNumberingAfterBreak="0">
+  <w:abstractNum w:abstractNumId="14" w15:restartNumberingAfterBreak="0">
     <w:nsid w:val="339772A6"/>
     <w:multiLevelType w:val="multilevel"/>
     <w:tmpl w:val="389E5A3C"/>
@@ -2489,7 +3004,7 @@
       </w:pPr>
     </w:lvl>
   </w:abstractNum>
-  <w:abstractNum w:abstractNumId="14" w15:restartNumberingAfterBreak="0">
+  <w:abstractNum w:abstractNumId="15" w15:restartNumberingAfterBreak="0">
     <w:nsid w:val="349858F9"/>
     <w:multiLevelType w:val="multilevel"/>
     <w:tmpl w:val="1444E8E6"/>
@@ -2638,7 +3153,7 @@
       </w:rPr>
     </w:lvl>
   </w:abstractNum>
-  <w:abstractNum w:abstractNumId="15" w15:restartNumberingAfterBreak="0">
+  <w:abstractNum w:abstractNumId="16" w15:restartNumberingAfterBreak="0">
     <w:nsid w:val="42D51615"/>
     <w:multiLevelType w:val="hybridMultilevel"/>
     <w:tmpl w:val="AFEC7FB2"/>
@@ -2751,7 +3266,7 @@
       </w:rPr>
     </w:lvl>
   </w:abstractNum>
-  <w:abstractNum w:abstractNumId="16" w15:restartNumberingAfterBreak="0">
+  <w:abstractNum w:abstractNumId="17" w15:restartNumberingAfterBreak="0">
     <w:nsid w:val="4823306D"/>
     <w:multiLevelType w:val="multilevel"/>
     <w:tmpl w:val="049C2470"/>
@@ -2900,7 +3415,7 @@
       </w:rPr>
     </w:lvl>
   </w:abstractNum>
-  <w:abstractNum w:abstractNumId="17" w15:restartNumberingAfterBreak="0">
+  <w:abstractNum w:abstractNumId="18" w15:restartNumberingAfterBreak="0">
     <w:nsid w:val="613034D3"/>
     <w:multiLevelType w:val="multilevel"/>
     <w:tmpl w:val="A356B696"/>
@@ -3049,7 +3564,7 @@
       </w:rPr>
     </w:lvl>
   </w:abstractNum>
-  <w:abstractNum w:abstractNumId="18" w15:restartNumberingAfterBreak="0">
+  <w:abstractNum w:abstractNumId="19" w15:restartNumberingAfterBreak="0">
     <w:nsid w:val="688F10E7"/>
     <w:multiLevelType w:val="multilevel"/>
     <w:tmpl w:val="2E3E6056"/>
@@ -3198,7 +3713,7 @@
       </w:rPr>
     </w:lvl>
   </w:abstractNum>
-  <w:abstractNum w:abstractNumId="19" w15:restartNumberingAfterBreak="0">
+  <w:abstractNum w:abstractNumId="20" w15:restartNumberingAfterBreak="0">
     <w:nsid w:val="74DC5BB5"/>
     <w:multiLevelType w:val="multilevel"/>
     <w:tmpl w:val="EA8ECE20"/>
@@ -3375,37 +3890,67 @@
     <w:abstractNumId w:val="0"/>
   </w:num>
   <w:num w:numId="10" w16cid:durableId="815532534">
+    <w:abstractNumId w:val="16"/>
+  </w:num>
+  <w:num w:numId="11" w16cid:durableId="630550896">
+    <w:abstractNumId w:val="17"/>
+  </w:num>
+  <w:num w:numId="12" w16cid:durableId="684986774">
     <w:abstractNumId w:val="15"/>
   </w:num>
-  <w:num w:numId="11" w16cid:durableId="630550896">
-    <w:abstractNumId w:val="16"/>
+  <w:num w:numId="13" w16cid:durableId="404256746">
+    <w:abstractNumId w:val="18"/>
   </w:num>
-  <w:num w:numId="12" w16cid:durableId="684986774">
+  <w:num w:numId="14" w16cid:durableId="2121946985">
+    <w:abstractNumId w:val="12"/>
+  </w:num>
+  <w:num w:numId="15" w16cid:durableId="2101101641">
+    <w:abstractNumId w:val="10"/>
+  </w:num>
+  <w:num w:numId="16" w16cid:durableId="358312490">
+    <w:abstractNumId w:val="19"/>
+  </w:num>
+  <w:num w:numId="17" w16cid:durableId="1078671840">
+    <w:abstractNumId w:val="13"/>
+  </w:num>
+  <w:num w:numId="18" w16cid:durableId="786045007">
+    <w:abstractNumId w:val="20"/>
+  </w:num>
+  <w:num w:numId="19" w16cid:durableId="501550294">
     <w:abstractNumId w:val="14"/>
   </w:num>
-  <w:num w:numId="13" w16cid:durableId="404256746">
-    <w:abstractNumId w:val="17"/>
-  </w:num>
-  <w:num w:numId="14" w16cid:durableId="2121946985">
+  <w:num w:numId="20" w16cid:durableId="1962884163">
     <w:abstractNumId w:val="11"/>
   </w:num>
-  <w:num w:numId="15" w16cid:durableId="2101101641">
+  <w:num w:numId="21" w16cid:durableId="1235623685">
     <w:abstractNumId w:val="9"/>
-  </w:num>
-  <w:num w:numId="16" w16cid:durableId="358312490">
-    <w:abstractNumId w:val="18"/>
-  </w:num>
-  <w:num w:numId="17" w16cid:durableId="1078671840">
-    <w:abstractNumId w:val="12"/>
-  </w:num>
-  <w:num w:numId="18" w16cid:durableId="786045007">
-    <w:abstractNumId w:val="19"/>
-  </w:num>
-  <w:num w:numId="19" w16cid:durableId="501550294">
-    <w:abstractNumId w:val="13"/>
-  </w:num>
-  <w:num w:numId="20" w16cid:durableId="1962884163">
-    <w:abstractNumId w:val="10"/>
+    <w:lvlOverride w:ilvl="0">
+      <w:startOverride w:val="1"/>
+    </w:lvlOverride>
+    <w:lvlOverride w:ilvl="1">
+      <w:startOverride w:val="1"/>
+    </w:lvlOverride>
+    <w:lvlOverride w:ilvl="2">
+      <w:startOverride w:val="1"/>
+    </w:lvlOverride>
+    <w:lvlOverride w:ilvl="3">
+      <w:startOverride w:val="1"/>
+    </w:lvlOverride>
+    <w:lvlOverride w:ilvl="4">
+      <w:startOverride w:val="1"/>
+    </w:lvlOverride>
+    <w:lvlOverride w:ilvl="5">
+      <w:startOverride w:val="1"/>
+    </w:lvlOverride>
+    <w:lvlOverride w:ilvl="6">
+      <w:startOverride w:val="1"/>
+    </w:lvlOverride>
+    <w:lvlOverride w:ilvl="7">
+      <w:startOverride w:val="1"/>
+    </w:lvlOverride>
+    <w:lvlOverride w:ilvl="8">
+      <w:startOverride w:val="1"/>
+    </w:lvlOverride>
   </w:num>
 </w:numbering>
 </file>
@@ -4013,7 +4558,6 @@
   <w:style w:type="character" w:default="1" w:styleId="DefaultParagraphFont">
     <w:name w:val="Default Paragraph Font"/>
     <w:uiPriority w:val="1"/>
-    <w:semiHidden/>
     <w:unhideWhenUsed/>
   </w:style>
   <w:style w:type="table" w:default="1" w:styleId="TableNormal">
@@ -12931,7 +13475,7 @@
       </w:tcPr>
     </w:tblStylePr>
   </w:style>
-  <w:style w:type="table" w:styleId="ColourfulShading">
+  <w:style w:type="table" w:styleId="ColorfulShading">
     <w:name w:val="Colorful Shading"/>
     <w:basedOn w:val="TableNormal"/>
     <w:uiPriority w:val="71"/>
@@ -13046,7 +13590,7 @@
       </w:rPr>
     </w:tblStylePr>
   </w:style>
-  <w:style w:type="table" w:styleId="ColourfulShadingAccent1">
+  <w:style w:type="table" w:styleId="ColorfulShading-Accent1">
     <w:name w:val="Colorful Shading Accent 1"/>
     <w:basedOn w:val="TableNormal"/>
     <w:uiPriority w:val="71"/>
@@ -13161,7 +13705,7 @@
       </w:rPr>
     </w:tblStylePr>
   </w:style>
-  <w:style w:type="table" w:styleId="ColourfulShadingAccent2">
+  <w:style w:type="table" w:styleId="ColorfulShading-Accent2">
     <w:name w:val="Colorful Shading Accent 2"/>
     <w:basedOn w:val="TableNormal"/>
     <w:uiPriority w:val="71"/>
@@ -13276,7 +13820,7 @@
       </w:rPr>
     </w:tblStylePr>
   </w:style>
-  <w:style w:type="table" w:styleId="ColourfulShadingAccent3">
+  <w:style w:type="table" w:styleId="ColorfulShading-Accent3">
     <w:name w:val="Colorful Shading Accent 3"/>
     <w:basedOn w:val="TableNormal"/>
     <w:uiPriority w:val="71"/>
@@ -13381,7 +13925,7 @@
       </w:tcPr>
     </w:tblStylePr>
   </w:style>
-  <w:style w:type="table" w:styleId="ColourfulShadingAccent4">
+  <w:style w:type="table" w:styleId="ColorfulShading-Accent4">
     <w:name w:val="Colorful Shading Accent 4"/>
     <w:basedOn w:val="TableNormal"/>
     <w:uiPriority w:val="71"/>
@@ -13496,7 +14040,7 @@
       </w:rPr>
     </w:tblStylePr>
   </w:style>
-  <w:style w:type="table" w:styleId="ColourfulShadingAccent5">
+  <w:style w:type="table" w:styleId="ColorfulShading-Accent5">
     <w:name w:val="Colorful Shading Accent 5"/>
     <w:basedOn w:val="TableNormal"/>
     <w:uiPriority w:val="71"/>
@@ -13611,7 +14155,7 @@
       </w:rPr>
     </w:tblStylePr>
   </w:style>
-  <w:style w:type="table" w:styleId="ColourfulShadingAccent6">
+  <w:style w:type="table" w:styleId="ColorfulShading-Accent6">
     <w:name w:val="Colorful Shading Accent 6"/>
     <w:basedOn w:val="TableNormal"/>
     <w:uiPriority w:val="71"/>
@@ -13726,7 +14270,7 @@
       </w:rPr>
     </w:tblStylePr>
   </w:style>
-  <w:style w:type="table" w:styleId="ColourfulList">
+  <w:style w:type="table" w:styleId="ColorfulList">
     <w:name w:val="Colorful List"/>
     <w:basedOn w:val="TableNormal"/>
     <w:uiPriority w:val="72"/>
@@ -13805,7 +14349,7 @@
       </w:tcPr>
     </w:tblStylePr>
   </w:style>
-  <w:style w:type="table" w:styleId="ColourfulListAccent1">
+  <w:style w:type="table" w:styleId="ColorfulList-Accent1">
     <w:name w:val="Colorful List Accent 1"/>
     <w:basedOn w:val="TableNormal"/>
     <w:uiPriority w:val="72"/>
@@ -13884,7 +14428,7 @@
       </w:tcPr>
     </w:tblStylePr>
   </w:style>
-  <w:style w:type="table" w:styleId="ColourfulListAccent2">
+  <w:style w:type="table" w:styleId="ColorfulList-Accent2">
     <w:name w:val="Colorful List Accent 2"/>
     <w:basedOn w:val="TableNormal"/>
     <w:uiPriority w:val="72"/>
@@ -13963,7 +14507,7 @@
       </w:tcPr>
     </w:tblStylePr>
   </w:style>
-  <w:style w:type="table" w:styleId="ColourfulListAccent3">
+  <w:style w:type="table" w:styleId="ColorfulList-Accent3">
     <w:name w:val="Colorful List Accent 3"/>
     <w:basedOn w:val="TableNormal"/>
     <w:uiPriority w:val="72"/>
@@ -14042,7 +14586,7 @@
       </w:tcPr>
     </w:tblStylePr>
   </w:style>
-  <w:style w:type="table" w:styleId="ColourfulListAccent4">
+  <w:style w:type="table" w:styleId="ColorfulList-Accent4">
     <w:name w:val="Colorful List Accent 4"/>
     <w:basedOn w:val="TableNormal"/>
     <w:uiPriority w:val="72"/>
@@ -14121,7 +14665,7 @@
       </w:tcPr>
     </w:tblStylePr>
   </w:style>
-  <w:style w:type="table" w:styleId="ColourfulListAccent5">
+  <w:style w:type="table" w:styleId="ColorfulList-Accent5">
     <w:name w:val="Colorful List Accent 5"/>
     <w:basedOn w:val="TableNormal"/>
     <w:uiPriority w:val="72"/>
@@ -14200,7 +14744,7 @@
       </w:tcPr>
     </w:tblStylePr>
   </w:style>
-  <w:style w:type="table" w:styleId="ColourfulListAccent6">
+  <w:style w:type="table" w:styleId="ColorfulList-Accent6">
     <w:name w:val="Colorful List Accent 6"/>
     <w:basedOn w:val="TableNormal"/>
     <w:uiPriority w:val="72"/>
@@ -14279,7 +14823,7 @@
       </w:tcPr>
     </w:tblStylePr>
   </w:style>
-  <w:style w:type="table" w:styleId="ColourfulGrid">
+  <w:style w:type="table" w:styleId="ColorfulGrid">
     <w:name w:val="Colorful Grid"/>
     <w:basedOn w:val="TableNormal"/>
     <w:uiPriority w:val="73"/>
@@ -14352,7 +14896,7 @@
       </w:tcPr>
     </w:tblStylePr>
   </w:style>
-  <w:style w:type="table" w:styleId="ColourfulGridAccent1">
+  <w:style w:type="table" w:styleId="ColorfulGrid-Accent1">
     <w:name w:val="Colorful Grid Accent 1"/>
     <w:basedOn w:val="TableNormal"/>
     <w:uiPriority w:val="73"/>
@@ -14425,7 +14969,7 @@
       </w:tcPr>
     </w:tblStylePr>
   </w:style>
-  <w:style w:type="table" w:styleId="ColourfulGridAccent2">
+  <w:style w:type="table" w:styleId="ColorfulGrid-Accent2">
     <w:name w:val="Colorful Grid Accent 2"/>
     <w:basedOn w:val="TableNormal"/>
     <w:uiPriority w:val="73"/>
@@ -14498,7 +15042,7 @@
       </w:tcPr>
     </w:tblStylePr>
   </w:style>
-  <w:style w:type="table" w:styleId="ColourfulGridAccent3">
+  <w:style w:type="table" w:styleId="ColorfulGrid-Accent3">
     <w:name w:val="Colorful Grid Accent 3"/>
     <w:basedOn w:val="TableNormal"/>
     <w:uiPriority w:val="73"/>
@@ -14571,7 +15115,7 @@
       </w:tcPr>
     </w:tblStylePr>
   </w:style>
-  <w:style w:type="table" w:styleId="ColourfulGridAccent4">
+  <w:style w:type="table" w:styleId="ColorfulGrid-Accent4">
     <w:name w:val="Colorful Grid Accent 4"/>
     <w:basedOn w:val="TableNormal"/>
     <w:uiPriority w:val="73"/>
@@ -14644,7 +15188,7 @@
       </w:tcPr>
     </w:tblStylePr>
   </w:style>
-  <w:style w:type="table" w:styleId="ColourfulGridAccent5">
+  <w:style w:type="table" w:styleId="ColorfulGrid-Accent5">
     <w:name w:val="Colorful Grid Accent 5"/>
     <w:basedOn w:val="TableNormal"/>
     <w:uiPriority w:val="73"/>
@@ -14717,7 +15261,7 @@
       </w:tcPr>
     </w:tblStylePr>
   </w:style>
-  <w:style w:type="table" w:styleId="ColourfulGridAccent6">
+  <w:style w:type="table" w:styleId="ColorfulGrid-Accent6">
     <w:name w:val="Colorful Grid Accent 6"/>
     <w:basedOn w:val="TableNormal"/>
     <w:uiPriority w:val="73"/>

</xml_diff>